<commit_message>
Finished lab 11 now going to lab 12
</commit_message>
<xml_diff>
--- a/src/main/java/algstudent/s11/lab01.UO282276.docx
+++ b/src/main/java/algstudent/s11/lab01.UO282276.docx
@@ -293,9 +293,89 @@
           <w:lang w:val="en-US"/>
         </w:rPr>
       </w:pPr>
+      <w:r>
+        <w:rPr>
+          <w:lang w:val="en-US"/>
+        </w:rPr>
+        <w:t xml:space="preserve">As I’m using </w:t>
+      </w:r>
+      <w:proofErr w:type="gramStart"/>
+      <w:r>
+        <w:rPr>
+          <w:lang w:val="en-US"/>
+        </w:rPr>
+        <w:t>at the moment</w:t>
+      </w:r>
+      <w:proofErr w:type="gramEnd"/>
+      <w:r>
+        <w:rPr>
+          <w:lang w:val="en-US"/>
+        </w:rPr>
+        <w:t xml:space="preserve"> the laptop in power mode, and it is quite potent I had to use a really big power of ten:</w:t>
+      </w:r>
     </w:p>
     <w:p>
       <w:pPr>
+        <w:rPr>
+          <w:lang w:val="en-US"/>
+        </w:rPr>
+      </w:pPr>
+      <w:r>
+        <w:rPr>
+          <w:lang w:val="en-US"/>
+        </w:rPr>
+        <w:drawing>
+          <wp:inline distT="0" distB="0" distL="0" distR="0" wp14:anchorId="506B1A73" wp14:editId="37E284EB">
+            <wp:extent cx="3867690" cy="190527"/>
+            <wp:effectExtent l="0" t="0" r="0" b="0"/>
+            <wp:docPr id="1" name="Imagen 1"/>
+            <wp:cNvGraphicFramePr>
+              <a:graphicFrameLocks xmlns:a="http://schemas.openxmlformats.org/drawingml/2006/main" noChangeAspect="1"/>
+            </wp:cNvGraphicFramePr>
+            <a:graphic xmlns:a="http://schemas.openxmlformats.org/drawingml/2006/main">
+              <a:graphicData uri="http://schemas.openxmlformats.org/drawingml/2006/picture">
+                <pic:pic xmlns:pic="http://schemas.openxmlformats.org/drawingml/2006/picture">
+                  <pic:nvPicPr>
+                    <pic:cNvPr id="1" name=""/>
+                    <pic:cNvPicPr/>
+                  </pic:nvPicPr>
+                  <pic:blipFill>
+                    <a:blip r:embed="rId10"/>
+                    <a:stretch>
+                      <a:fillRect/>
+                    </a:stretch>
+                  </pic:blipFill>
+                  <pic:spPr>
+                    <a:xfrm>
+                      <a:off x="0" y="0"/>
+                      <a:ext cx="3867690" cy="190527"/>
+                    </a:xfrm>
+                    <a:prstGeom prst="rect">
+                      <a:avLst/>
+                    </a:prstGeom>
+                  </pic:spPr>
+                </pic:pic>
+              </a:graphicData>
+            </a:graphic>
+          </wp:inline>
+        </w:drawing>
+      </w:r>
+    </w:p>
+    <w:p>
+      <w:pPr>
+        <w:rPr>
+          <w:lang w:val="en-US"/>
+        </w:rPr>
+      </w:pPr>
+      <w:r>
+        <w:rPr>
+          <w:lang w:val="en-US"/>
+        </w:rPr>
+        <w:t>In fact, that n divided by 10 would result only in 30ms.</w:t>
+      </w:r>
+    </w:p>
+    <w:p>
+      <w:pPr>
         <w:pStyle w:val="TituloApartado1"/>
         <w:rPr>
           <w:lang w:val="en-US"/>
@@ -325,57 +405,109 @@
         </w:rPr>
         <w:t xml:space="preserve">. </w:t>
       </w:r>
+      <w:r>
+        <w:rPr>
+          <w:lang w:val="en-US"/>
+        </w:rPr>
+        <w:t>Grow of the problem size</w:t>
+      </w:r>
+    </w:p>
+    <w:p>
+      <w:pPr>
+        <w:pStyle w:val="TtuloApartado2"/>
+        <w:rPr>
+          <w:lang w:val="en-US"/>
+        </w:rPr>
+      </w:pPr>
+      <w:r>
+        <w:rPr>
+          <w:lang w:val="en-US"/>
+        </w:rPr>
+        <w:t xml:space="preserve">1.What happens with time if the size of the problem is multiplied by 5? </w:t>
+      </w:r>
+    </w:p>
+    <w:p>
+      <w:pPr>
+        <w:rPr>
+          <w:lang w:val="en-US"/>
+        </w:rPr>
+      </w:pPr>
+      <w:r>
+        <w:rPr>
+          <w:lang w:val="en-US"/>
+        </w:rPr>
+        <w:t>Firstly, with “small” n values as always, the time is 0 or nearly 0 but suddenly it starts to increase exponentially until it crashes.</w:t>
+      </w:r>
+    </w:p>
+    <w:p>
+      <w:pPr>
+        <w:pStyle w:val="TtuloApartado2"/>
+        <w:rPr>
+          <w:lang w:val="en-US"/>
+        </w:rPr>
+      </w:pPr>
+      <w:r>
+        <w:rPr>
+          <w:lang w:val="en-US"/>
+        </w:rPr>
+        <w:t xml:space="preserve">2. Are the times obtained those that were expected from linear complexity O(n)? </w:t>
+      </w:r>
+    </w:p>
+    <w:p>
+      <w:pPr>
+        <w:rPr>
+          <w:lang w:val="en-US"/>
+        </w:rPr>
+      </w:pPr>
+      <w:r>
+        <w:rPr>
+          <w:lang w:val="en-US"/>
+        </w:rPr>
+        <w:t xml:space="preserve">Assuming some milliseconds of error we can agree that the results are as expected. For example, as each step is 5 times n the one before when you multiply the value obtained of 32 </w:t>
+      </w:r>
       <w:proofErr w:type="spellStart"/>
       <w:r>
-        <w:t>Grow</w:t>
+        <w:rPr>
+          <w:lang w:val="en-US"/>
+        </w:rPr>
+        <w:t>ms</w:t>
       </w:r>
       <w:proofErr w:type="spellEnd"/>
       <w:r>
-        <w:t xml:space="preserve"> </w:t>
+        <w:rPr>
+          <w:lang w:val="en-US"/>
+        </w:rPr>
+        <w:t xml:space="preserve"> by 5 you get 160 </w:t>
       </w:r>
       <w:proofErr w:type="spellStart"/>
       <w:r>
-        <w:t>of</w:t>
+        <w:rPr>
+          <w:lang w:val="en-US"/>
+        </w:rPr>
+        <w:t>ms</w:t>
       </w:r>
       <w:proofErr w:type="spellEnd"/>
       <w:r>
-        <w:t xml:space="preserve"> </w:t>
+        <w:rPr>
+          <w:lang w:val="en-US"/>
+        </w:rPr>
+        <w:t xml:space="preserve"> and the actual result was 155 </w:t>
       </w:r>
       <w:proofErr w:type="spellStart"/>
       <w:r>
-        <w:t>the</w:t>
-      </w:r>
-      <w:proofErr w:type="spellEnd"/>
-      <w:r>
-        <w:t xml:space="preserve"> </w:t>
-      </w:r>
-      <w:proofErr w:type="spellStart"/>
-      <w:r>
-        <w:t>problem</w:t>
-      </w:r>
-      <w:proofErr w:type="spellEnd"/>
-      <w:r>
-        <w:t xml:space="preserve"> </w:t>
-      </w:r>
-      <w:proofErr w:type="spellStart"/>
-      <w:r>
-        <w:t>size</w:t>
+        <w:rPr>
+          <w:lang w:val="en-US"/>
+        </w:rPr>
+        <w:t>ms.</w:t>
       </w:r>
       <w:proofErr w:type="spellEnd"/>
     </w:p>
     <w:p>
       <w:pPr>
-        <w:pStyle w:val="TtuloApartado2"/>
-        <w:rPr>
-          <w:lang w:val="en-US"/>
-        </w:rPr>
-      </w:pPr>
-      <w:r>
-        <w:rPr>
-          <w:lang w:val="en-US"/>
-        </w:rPr>
-        <w:t xml:space="preserve">1.What happens with time if the size of the problem is multiplied by 5? </w:t>
-      </w:r>
+        <w:rPr>
+          <w:lang w:val="en-US"/>
+        </w:rPr>
+      </w:pPr>
     </w:p>
     <w:p>
       <w:pPr>
@@ -395,7 +527,8 @@
         <w:rPr>
           <w:lang w:val="en-US"/>
         </w:rPr>
-        <w:t xml:space="preserve">2. Are the times obtained those that were expected from linear complexity O(n)? </w:t>
+        <w:lastRenderedPageBreak/>
+        <w:t>3. Use a spreadsheet to draw a graph with Excel. On the X axis we can put the time and on the Y axis the size of the problem.</w:t>
       </w:r>
     </w:p>
     <w:p>
@@ -404,19 +537,42 @@
           <w:lang w:val="en-US"/>
         </w:rPr>
       </w:pPr>
+      <w:r>
+        <w:rPr>
+          <w:lang w:val="en-US"/>
+        </w:rPr>
+        <w:t>DISCLAIMER: I used the axis inversed because excel wouldn’t allow me to do it the other way</w:t>
+      </w:r>
     </w:p>
     <w:p>
       <w:pPr>
-        <w:pStyle w:val="TtuloApartado2"/>
-        <w:rPr>
-          <w:lang w:val="en-US"/>
-        </w:rPr>
-      </w:pPr>
-      <w:r>
-        <w:rPr>
-          <w:lang w:val="en-US"/>
-        </w:rPr>
-        <w:t>3. Use a spreadsheet to draw a graph with Excel. On the X axis we can put the time and on the Y axis the size of the problem.</w:t>
+        <w:rPr>
+          <w:lang w:val="en-US"/>
+        </w:rPr>
+      </w:pPr>
+      <w:r>
+        <w:rPr>
+          <w:noProof/>
+        </w:rPr>
+        <w:drawing>
+          <wp:inline distT="0" distB="0" distL="0" distR="0" wp14:anchorId="31528076" wp14:editId="153859FD">
+            <wp:extent cx="4572000" cy="2743200"/>
+            <wp:effectExtent l="0" t="0" r="0" b="0"/>
+            <wp:docPr id="2" name="Gráfico 2">
+              <a:extLst xmlns:a="http://schemas.openxmlformats.org/drawingml/2006/main">
+                <a:ext uri="{FF2B5EF4-FFF2-40B4-BE49-F238E27FC236}">
+                  <a16:creationId xmlns:a16="http://schemas.microsoft.com/office/drawing/2014/main" id="{5B9E4635-F506-4B20-980A-B7E538D0D900}"/>
+                </a:ext>
+              </a:extLst>
+            </wp:docPr>
+            <wp:cNvGraphicFramePr/>
+            <a:graphic xmlns:a="http://schemas.openxmlformats.org/drawingml/2006/main">
+              <a:graphicData uri="http://schemas.openxmlformats.org/drawingml/2006/chart">
+                <c:chart xmlns:c="http://schemas.openxmlformats.org/drawingml/2006/chart" xmlns:r="http://schemas.openxmlformats.org/officeDocument/2006/relationships" r:id="rId11"/>
+              </a:graphicData>
+            </a:graphic>
+          </wp:inline>
+        </w:drawing>
       </w:r>
     </w:p>
     <w:p>
@@ -425,44 +581,19 @@
           <w:lang w:val="en-US"/>
         </w:rPr>
       </w:pPr>
+      <w:r>
+        <w:rPr>
+          <w:lang w:val="en-US"/>
+        </w:rPr>
+        <w:t>It is obvious that the complexity is O(n).</w:t>
+      </w:r>
     </w:p>
     <w:p>
       <w:pPr>
-        <w:pStyle w:val="TituloApartado1"/>
-        <w:rPr>
-          <w:lang w:val="en-US"/>
-        </w:rPr>
-      </w:pPr>
-      <w:r>
-        <w:rPr>
-          <w:lang w:val="en-US"/>
-        </w:rPr>
-        <w:t>Activity</w:t>
-      </w:r>
-      <w:r>
-        <w:rPr>
-          <w:lang w:val="en-US"/>
-        </w:rPr>
-        <w:t xml:space="preserve"> </w:t>
-      </w:r>
-      <w:r>
-        <w:rPr>
-          <w:lang w:val="en-US"/>
-        </w:rPr>
-        <w:t>3</w:t>
-      </w:r>
-      <w:r>
-        <w:rPr>
-          <w:lang w:val="en-US"/>
-        </w:rPr>
-        <w:t xml:space="preserve">. </w:t>
-      </w:r>
-      <w:r>
-        <w:rPr>
-          <w:lang w:val="en-US"/>
-        </w:rPr>
-        <w:t>Taking small execution times</w:t>
-      </w:r>
+        <w:rPr>
+          <w:lang w:val="en-US"/>
+        </w:rPr>
+      </w:pPr>
     </w:p>
     <w:p>
       <w:pPr>
@@ -470,53 +601,13 @@
           <w:lang w:val="en-US"/>
         </w:rPr>
       </w:pPr>
-      <w:r>
-        <w:rPr>
-          <w:lang w:val="en-US"/>
-        </w:rPr>
-        <w:t xml:space="preserve">You should use the previous concepts for the three following methods: </w:t>
-      </w:r>
-      <w:proofErr w:type="spellStart"/>
-      <w:r>
-        <w:rPr>
-          <w:lang w:val="en-US"/>
-        </w:rPr>
-        <w:t>fillIn</w:t>
-      </w:r>
-      <w:proofErr w:type="spellEnd"/>
-      <w:r>
-        <w:rPr>
-          <w:lang w:val="en-US"/>
-        </w:rPr>
-        <w:t xml:space="preserve">(), sum() and maximum(). With the values obtained, you should complete the following table: </w:t>
-      </w:r>
     </w:p>
     <w:p>
       <w:pPr>
-        <w:pStyle w:val="TtuloApartado2"/>
-        <w:rPr>
-          <w:lang w:val="en-US"/>
-        </w:rPr>
-      </w:pPr>
-      <w:r>
-        <w:rPr>
-          <w:lang w:val="en-US"/>
-        </w:rPr>
-        <w:lastRenderedPageBreak/>
-        <w:t>1.</w:t>
-      </w:r>
-      <w:r>
-        <w:rPr>
-          <w:lang w:val="en-US"/>
-        </w:rPr>
-        <w:t xml:space="preserve"> </w:t>
-      </w:r>
-      <w:r>
-        <w:rPr>
-          <w:lang w:val="en-US"/>
-        </w:rPr>
-        <w:t xml:space="preserve">What are the main components of the computer in which you did the work (process, memory)? </w:t>
-      </w:r>
+        <w:rPr>
+          <w:lang w:val="en-US"/>
+        </w:rPr>
+      </w:pPr>
     </w:p>
     <w:p>
       <w:pPr>
@@ -524,74 +615,13 @@
           <w:lang w:val="en-US"/>
         </w:rPr>
       </w:pPr>
-      <w:r>
-        <w:rPr>
-          <w:lang w:val="en-US"/>
-        </w:rPr>
-        <w:t xml:space="preserve">Mostly in </w:t>
-      </w:r>
-      <w:proofErr w:type="spellStart"/>
-      <w:r>
-        <w:rPr>
-          <w:lang w:val="en-US"/>
-        </w:rPr>
-        <w:t>cpu</w:t>
-      </w:r>
-      <w:proofErr w:type="spellEnd"/>
-      <w:r>
-        <w:rPr>
-          <w:lang w:val="en-US"/>
-        </w:rPr>
-        <w:t xml:space="preserve"> and RAM memory, but the </w:t>
-      </w:r>
-      <w:proofErr w:type="spellStart"/>
-      <w:r>
-        <w:rPr>
-          <w:lang w:val="en-US"/>
-        </w:rPr>
-        <w:t>hardwork</w:t>
-      </w:r>
-      <w:proofErr w:type="spellEnd"/>
-      <w:r>
-        <w:rPr>
-          <w:lang w:val="en-US"/>
-        </w:rPr>
-        <w:t xml:space="preserve"> was done by the </w:t>
-      </w:r>
-      <w:proofErr w:type="spellStart"/>
-      <w:r>
-        <w:rPr>
-          <w:lang w:val="en-US"/>
-        </w:rPr>
-        <w:t>cpu</w:t>
-      </w:r>
-      <w:proofErr w:type="spellEnd"/>
-      <w:r>
-        <w:rPr>
-          <w:lang w:val="en-US"/>
-        </w:rPr>
-        <w:t>.</w:t>
-      </w:r>
     </w:p>
     <w:p>
       <w:pPr>
-        <w:pStyle w:val="TtuloApartado2"/>
-        <w:rPr>
-          <w:lang w:val="en-US"/>
-        </w:rPr>
-      </w:pPr>
-      <w:r>
-        <w:rPr>
-          <w:lang w:val="en-US"/>
-        </w:rPr>
-        <w:t xml:space="preserve">2. </w:t>
-      </w:r>
-      <w:r>
-        <w:rPr>
-          <w:lang w:val="en-US"/>
-        </w:rPr>
-        <w:t xml:space="preserve"> Do the values obtained meet the expectations? For that, you should calculate and indicate the theoretical values (a couple of examples per column) of the time complexity. Briefly explain the results. </w:t>
-      </w:r>
+        <w:rPr>
+          <w:lang w:val="en-US"/>
+        </w:rPr>
+      </w:pPr>
     </w:p>
     <w:p>
       <w:pPr>
@@ -623,43 +653,17 @@
     </w:p>
     <w:p>
       <w:pPr>
-        <w:pStyle w:val="TituloApartado1"/>
-        <w:rPr>
-          <w:lang w:val="en-US"/>
-        </w:rPr>
-      </w:pPr>
-      <w:r>
-        <w:rPr>
-          <w:lang w:val="en-US"/>
-        </w:rPr>
-        <w:t>Activity 4. Operations on matrices</w:t>
-      </w:r>
+        <w:rPr>
+          <w:lang w:val="en-US"/>
+        </w:rPr>
+      </w:pPr>
     </w:p>
     <w:p>
       <w:pPr>
-        <w:pStyle w:val="TtuloApartado2"/>
-        <w:rPr>
-          <w:lang w:val="en-US"/>
-        </w:rPr>
-      </w:pPr>
-      <w:r>
-        <w:rPr>
-          <w:lang w:val="en-US"/>
-        </w:rPr>
-        <w:t>1.</w:t>
-      </w:r>
-      <w:r>
-        <w:rPr>
-          <w:lang w:val="en-US"/>
-        </w:rPr>
-        <w:t xml:space="preserve">  </w:t>
-      </w:r>
-      <w:r>
-        <w:rPr>
-          <w:lang w:val="en-US"/>
-        </w:rPr>
-        <w:t xml:space="preserve">What are the main components of the computer in which you did the work (process, memory)? </w:t>
-      </w:r>
+        <w:rPr>
+          <w:lang w:val="en-US"/>
+        </w:rPr>
+      </w:pPr>
     </w:p>
     <w:p>
       <w:pPr>
@@ -670,22 +674,41 @@
     </w:p>
     <w:p>
       <w:pPr>
-        <w:pStyle w:val="TtuloApartado2"/>
-        <w:rPr>
-          <w:lang w:val="en-US"/>
-        </w:rPr>
-      </w:pPr>
-      <w:r>
-        <w:rPr>
-          <w:lang w:val="en-US"/>
-        </w:rPr>
-        <w:t>2.</w:t>
-      </w:r>
-      <w:r>
-        <w:rPr>
-          <w:lang w:val="en-US"/>
-        </w:rPr>
-        <w:t xml:space="preserve"> Do the values obtained meet the expectations? For that, you should calculate and indicate the theoretical values (a couple of examples per column) of the time complexity. Briefly explain the results. </w:t>
+        <w:pStyle w:val="TituloApartado1"/>
+        <w:rPr>
+          <w:lang w:val="en-US"/>
+        </w:rPr>
+      </w:pPr>
+      <w:r>
+        <w:rPr>
+          <w:lang w:val="en-US"/>
+        </w:rPr>
+        <w:lastRenderedPageBreak/>
+        <w:t>Activity</w:t>
+      </w:r>
+      <w:r>
+        <w:rPr>
+          <w:lang w:val="en-US"/>
+        </w:rPr>
+        <w:t xml:space="preserve"> </w:t>
+      </w:r>
+      <w:r>
+        <w:rPr>
+          <w:lang w:val="en-US"/>
+        </w:rPr>
+        <w:t>3</w:t>
+      </w:r>
+      <w:r>
+        <w:rPr>
+          <w:lang w:val="en-US"/>
+        </w:rPr>
+        <w:t xml:space="preserve">. </w:t>
+      </w:r>
+      <w:r>
+        <w:rPr>
+          <w:lang w:val="en-US"/>
+        </w:rPr>
+        <w:t>Taking small execution times</w:t>
       </w:r>
     </w:p>
     <w:p>
@@ -694,13 +717,60 @@
           <w:lang w:val="en-US"/>
         </w:rPr>
       </w:pPr>
+      <w:r>
+        <w:rPr>
+          <w:lang w:val="en-US"/>
+        </w:rPr>
+        <w:t xml:space="preserve">You should use the previous concepts for the three following methods: </w:t>
+      </w:r>
+      <w:proofErr w:type="spellStart"/>
+      <w:proofErr w:type="gramStart"/>
+      <w:r>
+        <w:rPr>
+          <w:lang w:val="en-US"/>
+        </w:rPr>
+        <w:t>fillIn</w:t>
+      </w:r>
+      <w:proofErr w:type="spellEnd"/>
+      <w:r>
+        <w:rPr>
+          <w:lang w:val="en-US"/>
+        </w:rPr>
+        <w:t>(</w:t>
+      </w:r>
+      <w:proofErr w:type="gramEnd"/>
+      <w:r>
+        <w:rPr>
+          <w:lang w:val="en-US"/>
+        </w:rPr>
+        <w:t xml:space="preserve">), sum() and maximum(). With the values obtained, you should complete the following table: </w:t>
+      </w:r>
     </w:p>
     <w:p>
       <w:pPr>
-        <w:rPr>
-          <w:lang w:val="en-US"/>
-        </w:rPr>
-      </w:pPr>
+        <w:pStyle w:val="TtuloApartado2"/>
+        <w:rPr>
+          <w:lang w:val="en-US"/>
+        </w:rPr>
+      </w:pPr>
+      <w:r>
+        <w:rPr>
+          <w:lang w:val="en-US"/>
+        </w:rPr>
+        <w:t>1.</w:t>
+      </w:r>
+      <w:r>
+        <w:rPr>
+          <w:lang w:val="en-US"/>
+        </w:rPr>
+        <w:t xml:space="preserve"> </w:t>
+      </w:r>
+      <w:r>
+        <w:rPr>
+          <w:lang w:val="en-US"/>
+        </w:rPr>
+        <w:t xml:space="preserve">What are the main components of the computer in which you did the work (process, memory)? </w:t>
+      </w:r>
     </w:p>
     <w:p>
       <w:pPr>
@@ -708,9 +778,698 @@
           <w:lang w:val="en-US"/>
         </w:rPr>
       </w:pPr>
+      <w:r>
+        <w:rPr>
+          <w:lang w:val="en-US"/>
+        </w:rPr>
+        <w:t xml:space="preserve">Mostly in </w:t>
+      </w:r>
+      <w:proofErr w:type="spellStart"/>
+      <w:r>
+        <w:rPr>
+          <w:lang w:val="en-US"/>
+        </w:rPr>
+        <w:t>cpu</w:t>
+      </w:r>
+      <w:proofErr w:type="spellEnd"/>
+      <w:r>
+        <w:rPr>
+          <w:lang w:val="en-US"/>
+        </w:rPr>
+        <w:t xml:space="preserve"> and RAM memory, but the </w:t>
+      </w:r>
+      <w:proofErr w:type="spellStart"/>
+      <w:r>
+        <w:rPr>
+          <w:lang w:val="en-US"/>
+        </w:rPr>
+        <w:t>hardwork</w:t>
+      </w:r>
+      <w:proofErr w:type="spellEnd"/>
+      <w:r>
+        <w:rPr>
+          <w:lang w:val="en-US"/>
+        </w:rPr>
+        <w:t xml:space="preserve"> was done by the </w:t>
+      </w:r>
+      <w:proofErr w:type="spellStart"/>
+      <w:r>
+        <w:rPr>
+          <w:lang w:val="en-US"/>
+        </w:rPr>
+        <w:t>cpu</w:t>
+      </w:r>
+      <w:proofErr w:type="spellEnd"/>
+      <w:r>
+        <w:rPr>
+          <w:lang w:val="en-US"/>
+        </w:rPr>
+        <w:t>.</w:t>
+      </w:r>
     </w:p>
     <w:p>
       <w:pPr>
+        <w:pStyle w:val="TtuloApartado2"/>
+        <w:rPr>
+          <w:lang w:val="en-US"/>
+        </w:rPr>
+      </w:pPr>
+      <w:r>
+        <w:rPr>
+          <w:lang w:val="en-US"/>
+        </w:rPr>
+        <w:t xml:space="preserve">2. </w:t>
+      </w:r>
+      <w:r>
+        <w:rPr>
+          <w:lang w:val="en-US"/>
+        </w:rPr>
+        <w:t xml:space="preserve"> Do the values obtained meet the expectations? For that, you should calculate and indicate the theoretical values (a couple of examples per column) of the time complexity. Briefly explain the results. </w:t>
+      </w:r>
+    </w:p>
+    <w:tbl>
+      <w:tblPr>
+        <w:tblStyle w:val="Tablaconcuadrcula"/>
+        <w:tblW w:w="0" w:type="auto"/>
+        <w:tblLook w:val="04A0" w:firstRow="1" w:lastRow="0" w:firstColumn="1" w:lastColumn="0" w:noHBand="0" w:noVBand="1"/>
+      </w:tblPr>
+      <w:tblGrid>
+        <w:gridCol w:w="1200"/>
+        <w:gridCol w:w="1200"/>
+        <w:gridCol w:w="1200"/>
+        <w:gridCol w:w="1337"/>
+      </w:tblGrid>
+      <w:tr>
+        <w:trPr>
+          <w:trHeight w:val="300"/>
+        </w:trPr>
+        <w:tc>
+          <w:tcPr>
+            <w:tcW w:w="1200" w:type="dxa"/>
+            <w:noWrap/>
+            <w:hideMark/>
+          </w:tcPr>
+          <w:p>
+            <w:r>
+              <w:t>N</w:t>
+            </w:r>
+          </w:p>
+        </w:tc>
+        <w:tc>
+          <w:tcPr>
+            <w:tcW w:w="1200" w:type="dxa"/>
+            <w:noWrap/>
+            <w:hideMark/>
+          </w:tcPr>
+          <w:p>
+            <w:proofErr w:type="spellStart"/>
+            <w:proofErr w:type="gramStart"/>
+            <w:r>
+              <w:t>fillIn</w:t>
+            </w:r>
+            <w:proofErr w:type="spellEnd"/>
+            <w:r>
+              <w:t>(</w:t>
+            </w:r>
+            <w:proofErr w:type="gramEnd"/>
+            <w:r>
+              <w:t>)</w:t>
+            </w:r>
+          </w:p>
+        </w:tc>
+        <w:tc>
+          <w:tcPr>
+            <w:tcW w:w="1200" w:type="dxa"/>
+            <w:noWrap/>
+            <w:hideMark/>
+          </w:tcPr>
+          <w:p>
+            <w:proofErr w:type="gramStart"/>
+            <w:r>
+              <w:t>sum(</w:t>
+            </w:r>
+            <w:proofErr w:type="gramEnd"/>
+            <w:r>
+              <w:t>)</w:t>
+            </w:r>
+          </w:p>
+        </w:tc>
+        <w:tc>
+          <w:tcPr>
+            <w:tcW w:w="1200" w:type="dxa"/>
+            <w:noWrap/>
+            <w:hideMark/>
+          </w:tcPr>
+          <w:p>
+            <w:proofErr w:type="spellStart"/>
+            <w:proofErr w:type="gramStart"/>
+            <w:r>
+              <w:t>maximum</w:t>
+            </w:r>
+            <w:proofErr w:type="spellEnd"/>
+            <w:r>
+              <w:t>(</w:t>
+            </w:r>
+            <w:proofErr w:type="gramEnd"/>
+            <w:r>
+              <w:t>)</w:t>
+            </w:r>
+          </w:p>
+        </w:tc>
+      </w:tr>
+      <w:tr>
+        <w:trPr>
+          <w:trHeight w:val="300"/>
+        </w:trPr>
+        <w:tc>
+          <w:tcPr>
+            <w:tcW w:w="1200" w:type="dxa"/>
+            <w:noWrap/>
+            <w:hideMark/>
+          </w:tcPr>
+          <w:p>
+            <w:r>
+              <w:t>10</w:t>
+            </w:r>
+          </w:p>
+        </w:tc>
+        <w:tc>
+          <w:tcPr>
+            <w:tcW w:w="1200" w:type="dxa"/>
+            <w:noWrap/>
+            <w:hideMark/>
+          </w:tcPr>
+          <w:p>
+            <w:r>
+              <w:t>5</w:t>
+            </w:r>
+          </w:p>
+        </w:tc>
+        <w:tc>
+          <w:tcPr>
+            <w:tcW w:w="1200" w:type="dxa"/>
+            <w:noWrap/>
+            <w:hideMark/>
+          </w:tcPr>
+          <w:p>
+            <w:r>
+              <w:t>0</w:t>
+            </w:r>
+          </w:p>
+        </w:tc>
+        <w:tc>
+          <w:tcPr>
+            <w:tcW w:w="1200" w:type="dxa"/>
+            <w:noWrap/>
+            <w:hideMark/>
+          </w:tcPr>
+          <w:p>
+            <w:r>
+              <w:t>1</w:t>
+            </w:r>
+          </w:p>
+        </w:tc>
+      </w:tr>
+      <w:tr>
+        <w:trPr>
+          <w:trHeight w:val="300"/>
+        </w:trPr>
+        <w:tc>
+          <w:tcPr>
+            <w:tcW w:w="1200" w:type="dxa"/>
+            <w:noWrap/>
+            <w:hideMark/>
+          </w:tcPr>
+          <w:p>
+            <w:r>
+              <w:t>30</w:t>
+            </w:r>
+          </w:p>
+        </w:tc>
+        <w:tc>
+          <w:tcPr>
+            <w:tcW w:w="1200" w:type="dxa"/>
+            <w:noWrap/>
+            <w:hideMark/>
+          </w:tcPr>
+          <w:p>
+            <w:r>
+              <w:t>4</w:t>
+            </w:r>
+          </w:p>
+        </w:tc>
+        <w:tc>
+          <w:tcPr>
+            <w:tcW w:w="1200" w:type="dxa"/>
+            <w:noWrap/>
+            <w:hideMark/>
+          </w:tcPr>
+          <w:p>
+            <w:r>
+              <w:t>0</w:t>
+            </w:r>
+          </w:p>
+        </w:tc>
+        <w:tc>
+          <w:tcPr>
+            <w:tcW w:w="1200" w:type="dxa"/>
+            <w:noWrap/>
+            <w:hideMark/>
+          </w:tcPr>
+          <w:p>
+            <w:r>
+              <w:t>1</w:t>
+            </w:r>
+          </w:p>
+        </w:tc>
+      </w:tr>
+      <w:tr>
+        <w:trPr>
+          <w:trHeight w:val="300"/>
+        </w:trPr>
+        <w:tc>
+          <w:tcPr>
+            <w:tcW w:w="1200" w:type="dxa"/>
+            <w:noWrap/>
+            <w:hideMark/>
+          </w:tcPr>
+          <w:p>
+            <w:r>
+              <w:t>90</w:t>
+            </w:r>
+          </w:p>
+        </w:tc>
+        <w:tc>
+          <w:tcPr>
+            <w:tcW w:w="1200" w:type="dxa"/>
+            <w:noWrap/>
+            <w:hideMark/>
+          </w:tcPr>
+          <w:p>
+            <w:r>
+              <w:t>9</w:t>
+            </w:r>
+          </w:p>
+        </w:tc>
+        <w:tc>
+          <w:tcPr>
+            <w:tcW w:w="1200" w:type="dxa"/>
+            <w:noWrap/>
+            <w:hideMark/>
+          </w:tcPr>
+          <w:p>
+            <w:r>
+              <w:t>0</w:t>
+            </w:r>
+          </w:p>
+        </w:tc>
+        <w:tc>
+          <w:tcPr>
+            <w:tcW w:w="1200" w:type="dxa"/>
+            <w:noWrap/>
+            <w:hideMark/>
+          </w:tcPr>
+          <w:p>
+            <w:r>
+              <w:t>1</w:t>
+            </w:r>
+          </w:p>
+        </w:tc>
+      </w:tr>
+      <w:tr>
+        <w:trPr>
+          <w:trHeight w:val="300"/>
+        </w:trPr>
+        <w:tc>
+          <w:tcPr>
+            <w:tcW w:w="1200" w:type="dxa"/>
+            <w:noWrap/>
+            <w:hideMark/>
+          </w:tcPr>
+          <w:p>
+            <w:r>
+              <w:t>270</w:t>
+            </w:r>
+          </w:p>
+        </w:tc>
+        <w:tc>
+          <w:tcPr>
+            <w:tcW w:w="1200" w:type="dxa"/>
+            <w:noWrap/>
+            <w:hideMark/>
+          </w:tcPr>
+          <w:p>
+            <w:r>
+              <w:t>25</w:t>
+            </w:r>
+          </w:p>
+        </w:tc>
+        <w:tc>
+          <w:tcPr>
+            <w:tcW w:w="1200" w:type="dxa"/>
+            <w:noWrap/>
+            <w:hideMark/>
+          </w:tcPr>
+          <w:p>
+            <w:r>
+              <w:t>0</w:t>
+            </w:r>
+          </w:p>
+        </w:tc>
+        <w:tc>
+          <w:tcPr>
+            <w:tcW w:w="1200" w:type="dxa"/>
+            <w:noWrap/>
+            <w:hideMark/>
+          </w:tcPr>
+          <w:p>
+            <w:r>
+              <w:t>1</w:t>
+            </w:r>
+          </w:p>
+        </w:tc>
+      </w:tr>
+      <w:tr>
+        <w:trPr>
+          <w:trHeight w:val="300"/>
+        </w:trPr>
+        <w:tc>
+          <w:tcPr>
+            <w:tcW w:w="1200" w:type="dxa"/>
+            <w:noWrap/>
+            <w:hideMark/>
+          </w:tcPr>
+          <w:p>
+            <w:r>
+              <w:t>810</w:t>
+            </w:r>
+          </w:p>
+        </w:tc>
+        <w:tc>
+          <w:tcPr>
+            <w:tcW w:w="1200" w:type="dxa"/>
+            <w:noWrap/>
+            <w:hideMark/>
+          </w:tcPr>
+          <w:p>
+            <w:r>
+              <w:t>75</w:t>
+            </w:r>
+          </w:p>
+        </w:tc>
+        <w:tc>
+          <w:tcPr>
+            <w:tcW w:w="1200" w:type="dxa"/>
+            <w:noWrap/>
+            <w:hideMark/>
+          </w:tcPr>
+          <w:p>
+            <w:r>
+              <w:t>2</w:t>
+            </w:r>
+          </w:p>
+        </w:tc>
+        <w:tc>
+          <w:tcPr>
+            <w:tcW w:w="1200" w:type="dxa"/>
+            <w:noWrap/>
+            <w:hideMark/>
+          </w:tcPr>
+          <w:p>
+            <w:r>
+              <w:t>3</w:t>
+            </w:r>
+          </w:p>
+        </w:tc>
+      </w:tr>
+      <w:tr>
+        <w:trPr>
+          <w:trHeight w:val="300"/>
+        </w:trPr>
+        <w:tc>
+          <w:tcPr>
+            <w:tcW w:w="1200" w:type="dxa"/>
+            <w:noWrap/>
+            <w:hideMark/>
+          </w:tcPr>
+          <w:p>
+            <w:r>
+              <w:t>2430</w:t>
+            </w:r>
+          </w:p>
+        </w:tc>
+        <w:tc>
+          <w:tcPr>
+            <w:tcW w:w="1200" w:type="dxa"/>
+            <w:noWrap/>
+            <w:hideMark/>
+          </w:tcPr>
+          <w:p>
+            <w:r>
+              <w:t>212</w:t>
+            </w:r>
+          </w:p>
+        </w:tc>
+        <w:tc>
+          <w:tcPr>
+            <w:tcW w:w="1200" w:type="dxa"/>
+            <w:noWrap/>
+            <w:hideMark/>
+          </w:tcPr>
+          <w:p>
+            <w:r>
+              <w:t>7</w:t>
+            </w:r>
+          </w:p>
+        </w:tc>
+        <w:tc>
+          <w:tcPr>
+            <w:tcW w:w="1200" w:type="dxa"/>
+            <w:noWrap/>
+            <w:hideMark/>
+          </w:tcPr>
+          <w:p>
+            <w:r>
+              <w:t>6</w:t>
+            </w:r>
+          </w:p>
+        </w:tc>
+      </w:tr>
+      <w:tr>
+        <w:trPr>
+          <w:trHeight w:val="300"/>
+        </w:trPr>
+        <w:tc>
+          <w:tcPr>
+            <w:tcW w:w="1200" w:type="dxa"/>
+            <w:noWrap/>
+            <w:hideMark/>
+          </w:tcPr>
+          <w:p>
+            <w:r>
+              <w:t>7290</w:t>
+            </w:r>
+          </w:p>
+        </w:tc>
+        <w:tc>
+          <w:tcPr>
+            <w:tcW w:w="1200" w:type="dxa"/>
+            <w:noWrap/>
+            <w:hideMark/>
+          </w:tcPr>
+          <w:p>
+            <w:r>
+              <w:t>633</w:t>
+            </w:r>
+          </w:p>
+        </w:tc>
+        <w:tc>
+          <w:tcPr>
+            <w:tcW w:w="1200" w:type="dxa"/>
+            <w:noWrap/>
+            <w:hideMark/>
+          </w:tcPr>
+          <w:p>
+            <w:r>
+              <w:t>18</w:t>
+            </w:r>
+          </w:p>
+        </w:tc>
+        <w:tc>
+          <w:tcPr>
+            <w:tcW w:w="1200" w:type="dxa"/>
+            <w:noWrap/>
+            <w:hideMark/>
+          </w:tcPr>
+          <w:p>
+            <w:r>
+              <w:t>2</w:t>
+            </w:r>
+          </w:p>
+        </w:tc>
+      </w:tr>
+      <w:tr>
+        <w:trPr>
+          <w:trHeight w:val="300"/>
+        </w:trPr>
+        <w:tc>
+          <w:tcPr>
+            <w:tcW w:w="1200" w:type="dxa"/>
+            <w:noWrap/>
+            <w:hideMark/>
+          </w:tcPr>
+          <w:p>
+            <w:r>
+              <w:t>21870</w:t>
+            </w:r>
+          </w:p>
+        </w:tc>
+        <w:tc>
+          <w:tcPr>
+            <w:tcW w:w="1200" w:type="dxa"/>
+            <w:noWrap/>
+            <w:hideMark/>
+          </w:tcPr>
+          <w:p>
+            <w:r>
+              <w:t>1905</w:t>
+            </w:r>
+          </w:p>
+        </w:tc>
+        <w:tc>
+          <w:tcPr>
+            <w:tcW w:w="1200" w:type="dxa"/>
+            <w:noWrap/>
+            <w:hideMark/>
+          </w:tcPr>
+          <w:p>
+            <w:r>
+              <w:t>53</w:t>
+            </w:r>
+          </w:p>
+        </w:tc>
+        <w:tc>
+          <w:tcPr>
+            <w:tcW w:w="1200" w:type="dxa"/>
+            <w:noWrap/>
+            <w:hideMark/>
+          </w:tcPr>
+          <w:p>
+            <w:r>
+              <w:t>72</w:t>
+            </w:r>
+          </w:p>
+        </w:tc>
+      </w:tr>
+      <w:tr>
+        <w:trPr>
+          <w:trHeight w:val="300"/>
+        </w:trPr>
+        <w:tc>
+          <w:tcPr>
+            <w:tcW w:w="1200" w:type="dxa"/>
+            <w:noWrap/>
+            <w:hideMark/>
+          </w:tcPr>
+          <w:p>
+            <w:r>
+              <w:t>65610</w:t>
+            </w:r>
+          </w:p>
+        </w:tc>
+        <w:tc>
+          <w:tcPr>
+            <w:tcW w:w="1200" w:type="dxa"/>
+            <w:noWrap/>
+            <w:hideMark/>
+          </w:tcPr>
+          <w:p>
+            <w:r>
+              <w:t>5686</w:t>
+            </w:r>
+          </w:p>
+        </w:tc>
+        <w:tc>
+          <w:tcPr>
+            <w:tcW w:w="1200" w:type="dxa"/>
+            <w:noWrap/>
+            <w:hideMark/>
+          </w:tcPr>
+          <w:p>
+            <w:r>
+              <w:t>161</w:t>
+            </w:r>
+          </w:p>
+        </w:tc>
+        <w:tc>
+          <w:tcPr>
+            <w:tcW w:w="1200" w:type="dxa"/>
+            <w:noWrap/>
+            <w:hideMark/>
+          </w:tcPr>
+          <w:p>
+            <w:r>
+              <w:t>221</w:t>
+            </w:r>
+          </w:p>
+        </w:tc>
+      </w:tr>
+      <w:tr>
+        <w:trPr>
+          <w:trHeight w:val="300"/>
+        </w:trPr>
+        <w:tc>
+          <w:tcPr>
+            <w:tcW w:w="1200" w:type="dxa"/>
+            <w:noWrap/>
+            <w:hideMark/>
+          </w:tcPr>
+          <w:p>
+            <w:r>
+              <w:t>196830</w:t>
+            </w:r>
+          </w:p>
+        </w:tc>
+        <w:tc>
+          <w:tcPr>
+            <w:tcW w:w="1200" w:type="dxa"/>
+            <w:noWrap/>
+            <w:hideMark/>
+          </w:tcPr>
+          <w:p>
+            <w:r>
+              <w:t>16930</w:t>
+            </w:r>
+          </w:p>
+        </w:tc>
+        <w:tc>
+          <w:tcPr>
+            <w:tcW w:w="1200" w:type="dxa"/>
+            <w:noWrap/>
+            <w:hideMark/>
+          </w:tcPr>
+          <w:p>
+            <w:r>
+              <w:t>479</w:t>
+            </w:r>
+          </w:p>
+        </w:tc>
+        <w:tc>
+          <w:tcPr>
+            <w:tcW w:w="1200" w:type="dxa"/>
+            <w:noWrap/>
+            <w:hideMark/>
+          </w:tcPr>
+          <w:p>
+            <w:r>
+              <w:t>701</w:t>
+            </w:r>
+          </w:p>
+        </w:tc>
+      </w:tr>
+    </w:tbl>
+    <w:p>
+      <w:pPr>
         <w:rPr>
           <w:lang w:val="en-US"/>
         </w:rPr>
@@ -722,6 +1481,70 @@
           <w:lang w:val="en-US"/>
         </w:rPr>
       </w:pPr>
+      <w:proofErr w:type="spellStart"/>
+      <w:proofErr w:type="gramStart"/>
+      <w:r>
+        <w:rPr>
+          <w:lang w:val="en-US"/>
+        </w:rPr>
+        <w:t>fillIn</w:t>
+      </w:r>
+      <w:proofErr w:type="spellEnd"/>
+      <w:r>
+        <w:rPr>
+          <w:lang w:val="en-US"/>
+        </w:rPr>
+        <w:t>(</w:t>
+      </w:r>
+      <w:proofErr w:type="gramEnd"/>
+      <w:r>
+        <w:rPr>
+          <w:lang w:val="en-US"/>
+        </w:rPr>
+        <w:t xml:space="preserve">) method: Meets the theoretical values as taking </w:t>
+      </w:r>
+      <w:proofErr w:type="spellStart"/>
+      <w:r>
+        <w:rPr>
+          <w:lang w:val="en-US"/>
+        </w:rPr>
+        <w:t>th</w:t>
+      </w:r>
+      <w:proofErr w:type="spellEnd"/>
+      <w:r>
+        <w:rPr>
+          <w:lang w:val="en-US"/>
+        </w:rPr>
+        <w:t xml:space="preserve"> time of 75 </w:t>
+      </w:r>
+      <w:proofErr w:type="spellStart"/>
+      <w:r>
+        <w:rPr>
+          <w:lang w:val="en-US"/>
+        </w:rPr>
+        <w:t>ms</w:t>
+      </w:r>
+      <w:proofErr w:type="spellEnd"/>
+      <w:r>
+        <w:rPr>
+          <w:lang w:val="en-US"/>
+        </w:rPr>
+        <w:t xml:space="preserve"> and the constant being 3, 25*3 =75 </w:t>
+      </w:r>
+      <w:proofErr w:type="spellStart"/>
+      <w:r>
+        <w:rPr>
+          <w:lang w:val="en-US"/>
+        </w:rPr>
+        <w:t>ms</w:t>
+      </w:r>
+      <w:proofErr w:type="spellEnd"/>
+      <w:r>
+        <w:rPr>
+          <w:lang w:val="en-US"/>
+        </w:rPr>
+        <w:t xml:space="preserve"> and 75*3 = 225 which is near to 212.</w:t>
+      </w:r>
     </w:p>
     <w:p>
       <w:pPr>
@@ -729,6 +1552,44 @@
           <w:lang w:val="en-US"/>
         </w:rPr>
       </w:pPr>
+      <w:proofErr w:type="gramStart"/>
+      <w:r>
+        <w:rPr>
+          <w:lang w:val="en-US"/>
+        </w:rPr>
+        <w:t>s</w:t>
+      </w:r>
+      <w:r>
+        <w:rPr>
+          <w:lang w:val="en-US"/>
+        </w:rPr>
+        <w:t>um(</w:t>
+      </w:r>
+      <w:proofErr w:type="gramEnd"/>
+      <w:r>
+        <w:rPr>
+          <w:lang w:val="en-US"/>
+        </w:rPr>
+        <w:t>)</w:t>
+      </w:r>
+      <w:r>
+        <w:rPr>
+          <w:lang w:val="en-US"/>
+        </w:rPr>
+        <w:t xml:space="preserve"> method: It also </w:t>
+      </w:r>
+      <w:r>
+        <w:rPr>
+          <w:lang w:val="en-US"/>
+        </w:rPr>
+        <w:t xml:space="preserve"> </w:t>
+      </w:r>
+      <w:r>
+        <w:rPr>
+          <w:lang w:val="en-US"/>
+        </w:rPr>
+        <w:t>meets the conditions as the constant is the same and 53*3 = 159</w:t>
+      </w:r>
     </w:p>
     <w:p>
       <w:pPr>
@@ -736,9 +1597,1164 @@
           <w:lang w:val="en-US"/>
         </w:rPr>
       </w:pPr>
+      <w:proofErr w:type="gramStart"/>
+      <w:r>
+        <w:rPr>
+          <w:lang w:val="en-US"/>
+        </w:rPr>
+        <w:t>maximum(</w:t>
+      </w:r>
+      <w:proofErr w:type="gramEnd"/>
+      <w:r>
+        <w:rPr>
+          <w:lang w:val="en-US"/>
+        </w:rPr>
+        <w:t>) method: I wont do any calculation but it has the same proportions approximately, therefore it is reliable.</w:t>
+      </w:r>
     </w:p>
     <w:p>
       <w:pPr>
+        <w:rPr>
+          <w:lang w:val="en-US"/>
+        </w:rPr>
+      </w:pPr>
+    </w:p>
+    <w:p>
+      <w:pPr>
+        <w:rPr>
+          <w:lang w:val="en-US"/>
+        </w:rPr>
+      </w:pPr>
+    </w:p>
+    <w:p>
+      <w:pPr>
+        <w:pStyle w:val="TituloApartado1"/>
+        <w:rPr>
+          <w:lang w:val="en-US"/>
+        </w:rPr>
+      </w:pPr>
+      <w:r>
+        <w:rPr>
+          <w:lang w:val="en-US"/>
+        </w:rPr>
+        <w:t>Activity 4. Operations on matrices</w:t>
+      </w:r>
+    </w:p>
+    <w:tbl>
+      <w:tblPr>
+        <w:tblStyle w:val="Tablaconcuadrcula"/>
+        <w:tblW w:w="4176" w:type="dxa"/>
+        <w:tblLook w:val="04A0" w:firstRow="1" w:lastRow="0" w:firstColumn="1" w:lastColumn="0" w:noHBand="0" w:noVBand="1"/>
+      </w:tblPr>
+      <w:tblGrid>
+        <w:gridCol w:w="1200"/>
+        <w:gridCol w:w="1488"/>
+        <w:gridCol w:w="1488"/>
+      </w:tblGrid>
+      <w:tr>
+        <w:trPr>
+          <w:trHeight w:val="300"/>
+        </w:trPr>
+        <w:tc>
+          <w:tcPr>
+            <w:tcW w:w="1200" w:type="dxa"/>
+            <w:noWrap/>
+            <w:hideMark/>
+          </w:tcPr>
+          <w:p>
+            <w:pPr>
+              <w:spacing w:line="240" w:lineRule="auto"/>
+              <w:jc w:val="left"/>
+              <w:rPr>
+                <w:rFonts w:cs="Calibri"/>
+                <w:color w:val="000000"/>
+                <w:sz w:val="22"/>
+                <w:szCs w:val="22"/>
+                <w:lang w:val="en-US" w:eastAsia="en-US"/>
+              </w:rPr>
+            </w:pPr>
+            <w:r>
+              <w:rPr>
+                <w:rFonts w:cs="Calibri"/>
+                <w:color w:val="000000"/>
+                <w:sz w:val="22"/>
+                <w:szCs w:val="22"/>
+                <w:lang w:val="en-US" w:eastAsia="en-US"/>
+              </w:rPr>
+              <w:t>N</w:t>
+            </w:r>
+          </w:p>
+        </w:tc>
+        <w:tc>
+          <w:tcPr>
+            <w:tcW w:w="1488" w:type="dxa"/>
+            <w:noWrap/>
+            <w:hideMark/>
+          </w:tcPr>
+          <w:p>
+            <w:pPr>
+              <w:spacing w:line="240" w:lineRule="auto"/>
+              <w:jc w:val="left"/>
+              <w:rPr>
+                <w:rFonts w:cs="Calibri"/>
+                <w:color w:val="000000"/>
+                <w:sz w:val="22"/>
+                <w:szCs w:val="22"/>
+                <w:lang w:val="en-US" w:eastAsia="en-US"/>
+              </w:rPr>
+            </w:pPr>
+            <w:r>
+              <w:rPr>
+                <w:rFonts w:cs="Calibri"/>
+                <w:color w:val="000000"/>
+                <w:sz w:val="22"/>
+                <w:szCs w:val="22"/>
+                <w:lang w:val="en-US" w:eastAsia="en-US"/>
+              </w:rPr>
+              <w:t>sumDiagonal1</w:t>
+            </w:r>
+          </w:p>
+        </w:tc>
+        <w:tc>
+          <w:tcPr>
+            <w:tcW w:w="1488" w:type="dxa"/>
+            <w:noWrap/>
+            <w:hideMark/>
+          </w:tcPr>
+          <w:p>
+            <w:pPr>
+              <w:spacing w:line="240" w:lineRule="auto"/>
+              <w:jc w:val="left"/>
+              <w:rPr>
+                <w:rFonts w:cs="Calibri"/>
+                <w:color w:val="000000"/>
+                <w:sz w:val="22"/>
+                <w:szCs w:val="22"/>
+                <w:lang w:val="en-US" w:eastAsia="en-US"/>
+              </w:rPr>
+            </w:pPr>
+            <w:r>
+              <w:rPr>
+                <w:rFonts w:cs="Calibri"/>
+                <w:color w:val="000000"/>
+                <w:sz w:val="22"/>
+                <w:szCs w:val="22"/>
+                <w:lang w:val="en-US" w:eastAsia="en-US"/>
+              </w:rPr>
+              <w:t>sumDiagonal2</w:t>
+            </w:r>
+          </w:p>
+        </w:tc>
+      </w:tr>
+      <w:tr>
+        <w:trPr>
+          <w:trHeight w:val="300"/>
+        </w:trPr>
+        <w:tc>
+          <w:tcPr>
+            <w:tcW w:w="1200" w:type="dxa"/>
+            <w:noWrap/>
+            <w:hideMark/>
+          </w:tcPr>
+          <w:p>
+            <w:pPr>
+              <w:spacing w:line="240" w:lineRule="auto"/>
+              <w:jc w:val="right"/>
+              <w:rPr>
+                <w:rFonts w:cs="Calibri"/>
+                <w:color w:val="000000"/>
+                <w:sz w:val="22"/>
+                <w:szCs w:val="22"/>
+                <w:lang w:val="en-US" w:eastAsia="en-US"/>
+              </w:rPr>
+            </w:pPr>
+            <w:r>
+              <w:rPr>
+                <w:rFonts w:cs="Calibri"/>
+                <w:color w:val="000000"/>
+                <w:sz w:val="22"/>
+                <w:szCs w:val="22"/>
+                <w:lang w:val="en-US" w:eastAsia="en-US"/>
+              </w:rPr>
+              <w:t>10</w:t>
+            </w:r>
+          </w:p>
+        </w:tc>
+        <w:tc>
+          <w:tcPr>
+            <w:tcW w:w="1488" w:type="dxa"/>
+            <w:noWrap/>
+            <w:hideMark/>
+          </w:tcPr>
+          <w:p>
+            <w:pPr>
+              <w:spacing w:line="240" w:lineRule="auto"/>
+              <w:jc w:val="right"/>
+              <w:rPr>
+                <w:rFonts w:cs="Calibri"/>
+                <w:color w:val="000000"/>
+                <w:sz w:val="22"/>
+                <w:szCs w:val="22"/>
+                <w:lang w:val="en-US" w:eastAsia="en-US"/>
+              </w:rPr>
+            </w:pPr>
+            <w:r>
+              <w:rPr>
+                <w:rFonts w:cs="Calibri"/>
+                <w:color w:val="000000"/>
+                <w:sz w:val="22"/>
+                <w:szCs w:val="22"/>
+                <w:lang w:val="en-US" w:eastAsia="en-US"/>
+              </w:rPr>
+              <w:t>0</w:t>
+            </w:r>
+          </w:p>
+        </w:tc>
+        <w:tc>
+          <w:tcPr>
+            <w:tcW w:w="1488" w:type="dxa"/>
+            <w:noWrap/>
+            <w:hideMark/>
+          </w:tcPr>
+          <w:p>
+            <w:pPr>
+              <w:spacing w:line="240" w:lineRule="auto"/>
+              <w:jc w:val="right"/>
+              <w:rPr>
+                <w:rFonts w:cs="Calibri"/>
+                <w:color w:val="000000"/>
+                <w:sz w:val="22"/>
+                <w:szCs w:val="22"/>
+                <w:lang w:val="en-US" w:eastAsia="en-US"/>
+              </w:rPr>
+            </w:pPr>
+            <w:r>
+              <w:rPr>
+                <w:rFonts w:cs="Calibri"/>
+                <w:color w:val="000000"/>
+                <w:sz w:val="22"/>
+                <w:szCs w:val="22"/>
+                <w:lang w:val="en-US" w:eastAsia="en-US"/>
+              </w:rPr>
+              <w:t>0</w:t>
+            </w:r>
+          </w:p>
+        </w:tc>
+      </w:tr>
+      <w:tr>
+        <w:trPr>
+          <w:trHeight w:val="300"/>
+        </w:trPr>
+        <w:tc>
+          <w:tcPr>
+            <w:tcW w:w="1200" w:type="dxa"/>
+            <w:noWrap/>
+            <w:hideMark/>
+          </w:tcPr>
+          <w:p>
+            <w:pPr>
+              <w:spacing w:line="240" w:lineRule="auto"/>
+              <w:jc w:val="right"/>
+              <w:rPr>
+                <w:rFonts w:cs="Calibri"/>
+                <w:color w:val="000000"/>
+                <w:sz w:val="22"/>
+                <w:szCs w:val="22"/>
+                <w:lang w:val="en-US" w:eastAsia="en-US"/>
+              </w:rPr>
+            </w:pPr>
+            <w:r>
+              <w:rPr>
+                <w:rFonts w:cs="Calibri"/>
+                <w:color w:val="000000"/>
+                <w:sz w:val="22"/>
+                <w:szCs w:val="22"/>
+                <w:lang w:val="en-US" w:eastAsia="en-US"/>
+              </w:rPr>
+              <w:t>30</w:t>
+            </w:r>
+          </w:p>
+        </w:tc>
+        <w:tc>
+          <w:tcPr>
+            <w:tcW w:w="1488" w:type="dxa"/>
+            <w:noWrap/>
+            <w:hideMark/>
+          </w:tcPr>
+          <w:p>
+            <w:pPr>
+              <w:spacing w:line="240" w:lineRule="auto"/>
+              <w:jc w:val="right"/>
+              <w:rPr>
+                <w:rFonts w:cs="Calibri"/>
+                <w:color w:val="000000"/>
+                <w:sz w:val="22"/>
+                <w:szCs w:val="22"/>
+                <w:lang w:val="en-US" w:eastAsia="en-US"/>
+              </w:rPr>
+            </w:pPr>
+            <w:r>
+              <w:rPr>
+                <w:rFonts w:cs="Calibri"/>
+                <w:color w:val="000000"/>
+                <w:sz w:val="22"/>
+                <w:szCs w:val="22"/>
+                <w:lang w:val="en-US" w:eastAsia="en-US"/>
+              </w:rPr>
+              <w:t>3</w:t>
+            </w:r>
+          </w:p>
+        </w:tc>
+        <w:tc>
+          <w:tcPr>
+            <w:tcW w:w="1488" w:type="dxa"/>
+            <w:noWrap/>
+            <w:hideMark/>
+          </w:tcPr>
+          <w:p>
+            <w:pPr>
+              <w:spacing w:line="240" w:lineRule="auto"/>
+              <w:jc w:val="right"/>
+              <w:rPr>
+                <w:rFonts w:cs="Calibri"/>
+                <w:color w:val="000000"/>
+                <w:sz w:val="22"/>
+                <w:szCs w:val="22"/>
+                <w:lang w:val="en-US" w:eastAsia="en-US"/>
+              </w:rPr>
+            </w:pPr>
+            <w:r>
+              <w:rPr>
+                <w:rFonts w:cs="Calibri"/>
+                <w:color w:val="000000"/>
+                <w:sz w:val="22"/>
+                <w:szCs w:val="22"/>
+                <w:lang w:val="en-US" w:eastAsia="en-US"/>
+              </w:rPr>
+              <w:t>0</w:t>
+            </w:r>
+          </w:p>
+        </w:tc>
+      </w:tr>
+      <w:tr>
+        <w:trPr>
+          <w:trHeight w:val="300"/>
+        </w:trPr>
+        <w:tc>
+          <w:tcPr>
+            <w:tcW w:w="1200" w:type="dxa"/>
+            <w:noWrap/>
+            <w:hideMark/>
+          </w:tcPr>
+          <w:p>
+            <w:pPr>
+              <w:spacing w:line="240" w:lineRule="auto"/>
+              <w:jc w:val="right"/>
+              <w:rPr>
+                <w:rFonts w:cs="Calibri"/>
+                <w:color w:val="000000"/>
+                <w:sz w:val="22"/>
+                <w:szCs w:val="22"/>
+                <w:lang w:val="en-US" w:eastAsia="en-US"/>
+              </w:rPr>
+            </w:pPr>
+            <w:r>
+              <w:rPr>
+                <w:rFonts w:cs="Calibri"/>
+                <w:color w:val="000000"/>
+                <w:sz w:val="22"/>
+                <w:szCs w:val="22"/>
+                <w:lang w:val="en-US" w:eastAsia="en-US"/>
+              </w:rPr>
+              <w:t>90</w:t>
+            </w:r>
+          </w:p>
+        </w:tc>
+        <w:tc>
+          <w:tcPr>
+            <w:tcW w:w="1488" w:type="dxa"/>
+            <w:noWrap/>
+            <w:hideMark/>
+          </w:tcPr>
+          <w:p>
+            <w:pPr>
+              <w:spacing w:line="240" w:lineRule="auto"/>
+              <w:jc w:val="right"/>
+              <w:rPr>
+                <w:rFonts w:cs="Calibri"/>
+                <w:color w:val="000000"/>
+                <w:sz w:val="22"/>
+                <w:szCs w:val="22"/>
+                <w:lang w:val="en-US" w:eastAsia="en-US"/>
+              </w:rPr>
+            </w:pPr>
+            <w:r>
+              <w:rPr>
+                <w:rFonts w:cs="Calibri"/>
+                <w:color w:val="000000"/>
+                <w:sz w:val="22"/>
+                <w:szCs w:val="22"/>
+                <w:lang w:val="en-US" w:eastAsia="en-US"/>
+              </w:rPr>
+              <w:t>1</w:t>
+            </w:r>
+          </w:p>
+        </w:tc>
+        <w:tc>
+          <w:tcPr>
+            <w:tcW w:w="1488" w:type="dxa"/>
+            <w:noWrap/>
+            <w:hideMark/>
+          </w:tcPr>
+          <w:p>
+            <w:pPr>
+              <w:spacing w:line="240" w:lineRule="auto"/>
+              <w:jc w:val="right"/>
+              <w:rPr>
+                <w:rFonts w:cs="Calibri"/>
+                <w:color w:val="000000"/>
+                <w:sz w:val="22"/>
+                <w:szCs w:val="22"/>
+                <w:lang w:val="en-US" w:eastAsia="en-US"/>
+              </w:rPr>
+            </w:pPr>
+            <w:r>
+              <w:rPr>
+                <w:rFonts w:cs="Calibri"/>
+                <w:color w:val="000000"/>
+                <w:sz w:val="22"/>
+                <w:szCs w:val="22"/>
+                <w:lang w:val="en-US" w:eastAsia="en-US"/>
+              </w:rPr>
+              <w:t>0</w:t>
+            </w:r>
+          </w:p>
+        </w:tc>
+      </w:tr>
+      <w:tr>
+        <w:trPr>
+          <w:trHeight w:val="300"/>
+        </w:trPr>
+        <w:tc>
+          <w:tcPr>
+            <w:tcW w:w="1200" w:type="dxa"/>
+            <w:noWrap/>
+            <w:hideMark/>
+          </w:tcPr>
+          <w:p>
+            <w:pPr>
+              <w:spacing w:line="240" w:lineRule="auto"/>
+              <w:jc w:val="right"/>
+              <w:rPr>
+                <w:rFonts w:cs="Calibri"/>
+                <w:color w:val="000000"/>
+                <w:sz w:val="22"/>
+                <w:szCs w:val="22"/>
+                <w:lang w:val="en-US" w:eastAsia="en-US"/>
+              </w:rPr>
+            </w:pPr>
+            <w:r>
+              <w:rPr>
+                <w:rFonts w:cs="Calibri"/>
+                <w:color w:val="000000"/>
+                <w:sz w:val="22"/>
+                <w:szCs w:val="22"/>
+                <w:lang w:val="en-US" w:eastAsia="en-US"/>
+              </w:rPr>
+              <w:t>270</w:t>
+            </w:r>
+          </w:p>
+        </w:tc>
+        <w:tc>
+          <w:tcPr>
+            <w:tcW w:w="1488" w:type="dxa"/>
+            <w:noWrap/>
+            <w:hideMark/>
+          </w:tcPr>
+          <w:p>
+            <w:pPr>
+              <w:spacing w:line="240" w:lineRule="auto"/>
+              <w:jc w:val="right"/>
+              <w:rPr>
+                <w:rFonts w:cs="Calibri"/>
+                <w:color w:val="000000"/>
+                <w:sz w:val="22"/>
+                <w:szCs w:val="22"/>
+                <w:lang w:val="en-US" w:eastAsia="en-US"/>
+              </w:rPr>
+            </w:pPr>
+            <w:r>
+              <w:rPr>
+                <w:rFonts w:cs="Calibri"/>
+                <w:color w:val="000000"/>
+                <w:sz w:val="22"/>
+                <w:szCs w:val="22"/>
+                <w:lang w:val="en-US" w:eastAsia="en-US"/>
+              </w:rPr>
+              <w:t>18</w:t>
+            </w:r>
+          </w:p>
+        </w:tc>
+        <w:tc>
+          <w:tcPr>
+            <w:tcW w:w="1488" w:type="dxa"/>
+            <w:noWrap/>
+            <w:hideMark/>
+          </w:tcPr>
+          <w:p>
+            <w:pPr>
+              <w:spacing w:line="240" w:lineRule="auto"/>
+              <w:jc w:val="right"/>
+              <w:rPr>
+                <w:rFonts w:cs="Calibri"/>
+                <w:color w:val="000000"/>
+                <w:sz w:val="22"/>
+                <w:szCs w:val="22"/>
+                <w:lang w:val="en-US" w:eastAsia="en-US"/>
+              </w:rPr>
+            </w:pPr>
+            <w:r>
+              <w:rPr>
+                <w:rFonts w:cs="Calibri"/>
+                <w:color w:val="000000"/>
+                <w:sz w:val="22"/>
+                <w:szCs w:val="22"/>
+                <w:lang w:val="en-US" w:eastAsia="en-US"/>
+              </w:rPr>
+              <w:t>0</w:t>
+            </w:r>
+          </w:p>
+        </w:tc>
+      </w:tr>
+      <w:tr>
+        <w:trPr>
+          <w:trHeight w:val="300"/>
+        </w:trPr>
+        <w:tc>
+          <w:tcPr>
+            <w:tcW w:w="1200" w:type="dxa"/>
+            <w:noWrap/>
+            <w:hideMark/>
+          </w:tcPr>
+          <w:p>
+            <w:pPr>
+              <w:spacing w:line="240" w:lineRule="auto"/>
+              <w:jc w:val="right"/>
+              <w:rPr>
+                <w:rFonts w:cs="Calibri"/>
+                <w:color w:val="000000"/>
+                <w:sz w:val="22"/>
+                <w:szCs w:val="22"/>
+                <w:lang w:val="en-US" w:eastAsia="en-US"/>
+              </w:rPr>
+            </w:pPr>
+            <w:r>
+              <w:rPr>
+                <w:rFonts w:cs="Calibri"/>
+                <w:color w:val="000000"/>
+                <w:sz w:val="22"/>
+                <w:szCs w:val="22"/>
+                <w:lang w:val="en-US" w:eastAsia="en-US"/>
+              </w:rPr>
+              <w:t>810</w:t>
+            </w:r>
+          </w:p>
+        </w:tc>
+        <w:tc>
+          <w:tcPr>
+            <w:tcW w:w="1488" w:type="dxa"/>
+            <w:noWrap/>
+            <w:hideMark/>
+          </w:tcPr>
+          <w:p>
+            <w:pPr>
+              <w:spacing w:line="240" w:lineRule="auto"/>
+              <w:jc w:val="right"/>
+              <w:rPr>
+                <w:rFonts w:cs="Calibri"/>
+                <w:color w:val="000000"/>
+                <w:sz w:val="22"/>
+                <w:szCs w:val="22"/>
+                <w:lang w:val="en-US" w:eastAsia="en-US"/>
+              </w:rPr>
+            </w:pPr>
+            <w:r>
+              <w:rPr>
+                <w:rFonts w:cs="Calibri"/>
+                <w:color w:val="000000"/>
+                <w:sz w:val="22"/>
+                <w:szCs w:val="22"/>
+                <w:lang w:val="en-US" w:eastAsia="en-US"/>
+              </w:rPr>
+              <w:t>152</w:t>
+            </w:r>
+          </w:p>
+        </w:tc>
+        <w:tc>
+          <w:tcPr>
+            <w:tcW w:w="1488" w:type="dxa"/>
+            <w:noWrap/>
+            <w:hideMark/>
+          </w:tcPr>
+          <w:p>
+            <w:pPr>
+              <w:spacing w:line="240" w:lineRule="auto"/>
+              <w:jc w:val="right"/>
+              <w:rPr>
+                <w:rFonts w:cs="Calibri"/>
+                <w:color w:val="000000"/>
+                <w:sz w:val="22"/>
+                <w:szCs w:val="22"/>
+                <w:lang w:val="en-US" w:eastAsia="en-US"/>
+              </w:rPr>
+            </w:pPr>
+            <w:r>
+              <w:rPr>
+                <w:rFonts w:cs="Calibri"/>
+                <w:color w:val="000000"/>
+                <w:sz w:val="22"/>
+                <w:szCs w:val="22"/>
+                <w:lang w:val="en-US" w:eastAsia="en-US"/>
+              </w:rPr>
+              <w:t>1</w:t>
+            </w:r>
+          </w:p>
+        </w:tc>
+      </w:tr>
+      <w:tr>
+        <w:trPr>
+          <w:trHeight w:val="300"/>
+        </w:trPr>
+        <w:tc>
+          <w:tcPr>
+            <w:tcW w:w="1200" w:type="dxa"/>
+            <w:noWrap/>
+            <w:hideMark/>
+          </w:tcPr>
+          <w:p>
+            <w:pPr>
+              <w:spacing w:line="240" w:lineRule="auto"/>
+              <w:jc w:val="right"/>
+              <w:rPr>
+                <w:rFonts w:cs="Calibri"/>
+                <w:color w:val="000000"/>
+                <w:sz w:val="22"/>
+                <w:szCs w:val="22"/>
+                <w:lang w:val="en-US" w:eastAsia="en-US"/>
+              </w:rPr>
+            </w:pPr>
+            <w:r>
+              <w:rPr>
+                <w:rFonts w:cs="Calibri"/>
+                <w:color w:val="000000"/>
+                <w:sz w:val="22"/>
+                <w:szCs w:val="22"/>
+                <w:lang w:val="en-US" w:eastAsia="en-US"/>
+              </w:rPr>
+              <w:t>2430</w:t>
+            </w:r>
+          </w:p>
+        </w:tc>
+        <w:tc>
+          <w:tcPr>
+            <w:tcW w:w="1488" w:type="dxa"/>
+            <w:noWrap/>
+            <w:hideMark/>
+          </w:tcPr>
+          <w:p>
+            <w:pPr>
+              <w:spacing w:line="240" w:lineRule="auto"/>
+              <w:jc w:val="right"/>
+              <w:rPr>
+                <w:rFonts w:cs="Calibri"/>
+                <w:color w:val="000000"/>
+                <w:sz w:val="22"/>
+                <w:szCs w:val="22"/>
+                <w:lang w:val="en-US" w:eastAsia="en-US"/>
+              </w:rPr>
+            </w:pPr>
+            <w:r>
+              <w:rPr>
+                <w:rFonts w:cs="Calibri"/>
+                <w:color w:val="000000"/>
+                <w:sz w:val="22"/>
+                <w:szCs w:val="22"/>
+                <w:lang w:val="en-US" w:eastAsia="en-US"/>
+              </w:rPr>
+              <w:t>1294</w:t>
+            </w:r>
+          </w:p>
+        </w:tc>
+        <w:tc>
+          <w:tcPr>
+            <w:tcW w:w="1488" w:type="dxa"/>
+            <w:noWrap/>
+            <w:hideMark/>
+          </w:tcPr>
+          <w:p>
+            <w:pPr>
+              <w:spacing w:line="240" w:lineRule="auto"/>
+              <w:jc w:val="right"/>
+              <w:rPr>
+                <w:rFonts w:cs="Calibri"/>
+                <w:color w:val="000000"/>
+                <w:sz w:val="22"/>
+                <w:szCs w:val="22"/>
+                <w:lang w:val="en-US" w:eastAsia="en-US"/>
+              </w:rPr>
+            </w:pPr>
+            <w:r>
+              <w:rPr>
+                <w:rFonts w:cs="Calibri"/>
+                <w:color w:val="000000"/>
+                <w:sz w:val="22"/>
+                <w:szCs w:val="22"/>
+                <w:lang w:val="en-US" w:eastAsia="en-US"/>
+              </w:rPr>
+              <w:t>16</w:t>
+            </w:r>
+          </w:p>
+        </w:tc>
+      </w:tr>
+      <w:tr>
+        <w:trPr>
+          <w:trHeight w:val="300"/>
+        </w:trPr>
+        <w:tc>
+          <w:tcPr>
+            <w:tcW w:w="1200" w:type="dxa"/>
+            <w:noWrap/>
+            <w:hideMark/>
+          </w:tcPr>
+          <w:p>
+            <w:pPr>
+              <w:spacing w:line="240" w:lineRule="auto"/>
+              <w:jc w:val="right"/>
+              <w:rPr>
+                <w:rFonts w:cs="Calibri"/>
+                <w:color w:val="000000"/>
+                <w:sz w:val="22"/>
+                <w:szCs w:val="22"/>
+                <w:lang w:val="en-US" w:eastAsia="en-US"/>
+              </w:rPr>
+            </w:pPr>
+            <w:r>
+              <w:rPr>
+                <w:rFonts w:cs="Calibri"/>
+                <w:color w:val="000000"/>
+                <w:sz w:val="22"/>
+                <w:szCs w:val="22"/>
+                <w:lang w:val="en-US" w:eastAsia="en-US"/>
+              </w:rPr>
+              <w:t>7290</w:t>
+            </w:r>
+          </w:p>
+        </w:tc>
+        <w:tc>
+          <w:tcPr>
+            <w:tcW w:w="1488" w:type="dxa"/>
+            <w:noWrap/>
+            <w:hideMark/>
+          </w:tcPr>
+          <w:p>
+            <w:pPr>
+              <w:spacing w:line="240" w:lineRule="auto"/>
+              <w:jc w:val="right"/>
+              <w:rPr>
+                <w:rFonts w:cs="Calibri"/>
+                <w:color w:val="000000"/>
+                <w:sz w:val="22"/>
+                <w:szCs w:val="22"/>
+                <w:lang w:val="en-US" w:eastAsia="en-US"/>
+              </w:rPr>
+            </w:pPr>
+            <w:r>
+              <w:rPr>
+                <w:rFonts w:cs="Calibri"/>
+                <w:color w:val="000000"/>
+                <w:sz w:val="22"/>
+                <w:szCs w:val="22"/>
+                <w:lang w:val="en-US" w:eastAsia="en-US"/>
+              </w:rPr>
+              <w:t>11673</w:t>
+            </w:r>
+          </w:p>
+        </w:tc>
+        <w:tc>
+          <w:tcPr>
+            <w:tcW w:w="1488" w:type="dxa"/>
+            <w:noWrap/>
+            <w:hideMark/>
+          </w:tcPr>
+          <w:p>
+            <w:pPr>
+              <w:spacing w:line="240" w:lineRule="auto"/>
+              <w:jc w:val="right"/>
+              <w:rPr>
+                <w:rFonts w:cs="Calibri"/>
+                <w:color w:val="000000"/>
+                <w:sz w:val="22"/>
+                <w:szCs w:val="22"/>
+                <w:lang w:val="en-US" w:eastAsia="en-US"/>
+              </w:rPr>
+            </w:pPr>
+            <w:r>
+              <w:rPr>
+                <w:rFonts w:cs="Calibri"/>
+                <w:color w:val="000000"/>
+                <w:sz w:val="22"/>
+                <w:szCs w:val="22"/>
+                <w:lang w:val="en-US" w:eastAsia="en-US"/>
+              </w:rPr>
+              <w:t>59</w:t>
+            </w:r>
+          </w:p>
+        </w:tc>
+      </w:tr>
+      <w:tr>
+        <w:trPr>
+          <w:trHeight w:val="300"/>
+        </w:trPr>
+        <w:tc>
+          <w:tcPr>
+            <w:tcW w:w="1200" w:type="dxa"/>
+            <w:noWrap/>
+            <w:hideMark/>
+          </w:tcPr>
+          <w:p>
+            <w:pPr>
+              <w:spacing w:line="240" w:lineRule="auto"/>
+              <w:jc w:val="right"/>
+              <w:rPr>
+                <w:rFonts w:cs="Calibri"/>
+                <w:color w:val="000000"/>
+                <w:sz w:val="22"/>
+                <w:szCs w:val="22"/>
+                <w:lang w:val="en-US" w:eastAsia="en-US"/>
+              </w:rPr>
+            </w:pPr>
+            <w:r>
+              <w:rPr>
+                <w:rFonts w:cs="Calibri"/>
+                <w:color w:val="000000"/>
+                <w:sz w:val="22"/>
+                <w:szCs w:val="22"/>
+                <w:lang w:val="en-US" w:eastAsia="en-US"/>
+              </w:rPr>
+              <w:t>21870</w:t>
+            </w:r>
+          </w:p>
+        </w:tc>
+        <w:tc>
+          <w:tcPr>
+            <w:tcW w:w="1488" w:type="dxa"/>
+            <w:noWrap/>
+            <w:hideMark/>
+          </w:tcPr>
+          <w:p>
+            <w:pPr>
+              <w:spacing w:line="240" w:lineRule="auto"/>
+              <w:jc w:val="right"/>
+              <w:rPr>
+                <w:rFonts w:cs="Calibri"/>
+                <w:color w:val="000000"/>
+                <w:sz w:val="22"/>
+                <w:szCs w:val="22"/>
+                <w:lang w:val="en-US" w:eastAsia="en-US"/>
+              </w:rPr>
+            </w:pPr>
+            <w:r>
+              <w:rPr>
+                <w:rFonts w:cs="Calibri"/>
+                <w:color w:val="000000"/>
+                <w:sz w:val="22"/>
+                <w:szCs w:val="22"/>
+                <w:lang w:val="en-US" w:eastAsia="en-US"/>
+              </w:rPr>
+              <w:t>104262</w:t>
+            </w:r>
+          </w:p>
+        </w:tc>
+        <w:tc>
+          <w:tcPr>
+            <w:tcW w:w="1488" w:type="dxa"/>
+            <w:noWrap/>
+            <w:hideMark/>
+          </w:tcPr>
+          <w:p>
+            <w:pPr>
+              <w:spacing w:line="240" w:lineRule="auto"/>
+              <w:jc w:val="right"/>
+              <w:rPr>
+                <w:rFonts w:cs="Calibri"/>
+                <w:color w:val="000000"/>
+                <w:sz w:val="22"/>
+                <w:szCs w:val="22"/>
+                <w:lang w:val="en-US" w:eastAsia="en-US"/>
+              </w:rPr>
+            </w:pPr>
+            <w:r>
+              <w:rPr>
+                <w:rFonts w:cs="Calibri"/>
+                <w:color w:val="000000"/>
+                <w:sz w:val="22"/>
+                <w:szCs w:val="22"/>
+                <w:lang w:val="en-US" w:eastAsia="en-US"/>
+              </w:rPr>
+              <w:t>272</w:t>
+            </w:r>
+          </w:p>
+        </w:tc>
+      </w:tr>
+    </w:tbl>
+    <w:p>
+      <w:pPr>
+        <w:rPr>
+          <w:lang w:val="en-US"/>
+        </w:rPr>
+      </w:pPr>
+      <w:r>
+        <w:rPr>
+          <w:lang w:val="en-US"/>
+        </w:rPr>
+        <w:t>The repetitions were set to 1000 so there would be representative values</w:t>
+      </w:r>
+    </w:p>
+    <w:p>
+      <w:pPr>
+        <w:pStyle w:val="TtuloApartado2"/>
+        <w:rPr>
+          <w:lang w:val="en-US"/>
+        </w:rPr>
+      </w:pPr>
+      <w:r>
+        <w:rPr>
+          <w:lang w:val="en-US"/>
+        </w:rPr>
+        <w:t>1.</w:t>
+      </w:r>
+      <w:r>
+        <w:rPr>
+          <w:lang w:val="en-US"/>
+        </w:rPr>
+        <w:t xml:space="preserve">  </w:t>
+      </w:r>
+      <w:r>
+        <w:rPr>
+          <w:lang w:val="en-US"/>
+        </w:rPr>
+        <w:t xml:space="preserve">What are the main components of the computer in which you did the work (process, memory)? </w:t>
+      </w:r>
+    </w:p>
+    <w:p>
+      <w:pPr>
+        <w:rPr>
+          <w:lang w:val="en-US"/>
+        </w:rPr>
+      </w:pPr>
+      <w:r>
+        <w:rPr>
+          <w:lang w:val="en-US"/>
+        </w:rPr>
+        <w:t xml:space="preserve">The main usage is </w:t>
+      </w:r>
+      <w:proofErr w:type="spellStart"/>
+      <w:r>
+        <w:rPr>
+          <w:lang w:val="en-US"/>
+        </w:rPr>
+        <w:t>cpu</w:t>
+      </w:r>
+      <w:proofErr w:type="spellEnd"/>
+      <w:r>
+        <w:rPr>
+          <w:lang w:val="en-US"/>
+        </w:rPr>
+        <w:t xml:space="preserve"> and memory, in fact it crashed because of the memory used.</w:t>
+      </w:r>
+    </w:p>
+    <w:p>
+      <w:pPr>
+        <w:rPr>
+          <w:lang w:val="en-US"/>
+        </w:rPr>
+      </w:pPr>
+      <w:r>
+        <w:rPr>
+          <w:lang w:val="en-US"/>
+        </w:rPr>
+        <w:drawing>
+          <wp:inline distT="0" distB="0" distL="0" distR="0" wp14:anchorId="445A7CE0" wp14:editId="4C71674E">
+            <wp:extent cx="5573395" cy="655955"/>
+            <wp:effectExtent l="0" t="0" r="8255" b="0"/>
+            <wp:docPr id="5" name="Imagen 5" descr="Texto&#10;&#10;Descripción generada automáticamente"/>
+            <wp:cNvGraphicFramePr>
+              <a:graphicFrameLocks xmlns:a="http://schemas.openxmlformats.org/drawingml/2006/main" noChangeAspect="1"/>
+            </wp:cNvGraphicFramePr>
+            <a:graphic xmlns:a="http://schemas.openxmlformats.org/drawingml/2006/main">
+              <a:graphicData uri="http://schemas.openxmlformats.org/drawingml/2006/picture">
+                <pic:pic xmlns:pic="http://schemas.openxmlformats.org/drawingml/2006/picture">
+                  <pic:nvPicPr>
+                    <pic:cNvPr id="5" name="Imagen 5" descr="Texto&#10;&#10;Descripción generada automáticamente"/>
+                    <pic:cNvPicPr/>
+                  </pic:nvPicPr>
+                  <pic:blipFill>
+                    <a:blip r:embed="rId12"/>
+                    <a:stretch>
+                      <a:fillRect/>
+                    </a:stretch>
+                  </pic:blipFill>
+                  <pic:spPr>
+                    <a:xfrm>
+                      <a:off x="0" y="0"/>
+                      <a:ext cx="5573395" cy="655955"/>
+                    </a:xfrm>
+                    <a:prstGeom prst="rect">
+                      <a:avLst/>
+                    </a:prstGeom>
+                  </pic:spPr>
+                </pic:pic>
+              </a:graphicData>
+            </a:graphic>
+          </wp:inline>
+        </w:drawing>
+      </w:r>
+    </w:p>
+    <w:p>
+      <w:pPr>
+        <w:pStyle w:val="TtuloApartado2"/>
+        <w:rPr>
+          <w:lang w:val="en-US"/>
+        </w:rPr>
+      </w:pPr>
+      <w:r>
+        <w:rPr>
+          <w:lang w:val="en-US"/>
+        </w:rPr>
+        <w:t>2.</w:t>
+      </w:r>
+      <w:r>
+        <w:rPr>
+          <w:lang w:val="en-US"/>
+        </w:rPr>
+        <w:t xml:space="preserve"> Do the values obtained meet the expectations? For that, you should calculate and indicate the theoretical values (a couple of examples per column) of the time complexity. Briefly explain the results. </w:t>
+      </w:r>
+    </w:p>
+    <w:p>
+      <w:pPr>
+        <w:rPr>
+          <w:lang w:val="en-US"/>
+        </w:rPr>
+      </w:pPr>
+      <w:proofErr w:type="gramStart"/>
+      <w:r>
+        <w:rPr>
+          <w:lang w:val="en-US"/>
+        </w:rPr>
+        <w:t>Yes</w:t>
+      </w:r>
+      <w:proofErr w:type="gramEnd"/>
+      <w:r>
+        <w:rPr>
+          <w:lang w:val="en-US"/>
+        </w:rPr>
+        <w:t xml:space="preserve"> they do, as sumDiagonal1 has complexity n^2 the constant in this case is 3^2 that is 9 and taking 152 it matches 1294 </w:t>
+      </w:r>
+      <w:r>
+        <w:rPr>
+          <w:lang w:val="en-US"/>
+        </w:rPr>
+        <w:t>approximately</w:t>
+      </w:r>
+      <w:r>
+        <w:rPr>
+          <w:lang w:val="en-US"/>
+        </w:rPr>
+        <w:t xml:space="preserve"> when multiplied by the constant </w:t>
+      </w:r>
+      <w:r>
+        <w:rPr>
+          <w:lang w:val="en-US"/>
+        </w:rPr>
+        <w:t>whereas</w:t>
+      </w:r>
+      <w:r>
+        <w:rPr>
+          <w:lang w:val="en-US"/>
+        </w:rPr>
+        <w:t xml:space="preserve"> </w:t>
+      </w:r>
+      <w:r>
+        <w:rPr>
+          <w:lang w:val="en-US"/>
+        </w:rPr>
+        <w:t>sumDiagonal2 is linear and it happens the same. The formula is:</w:t>
+      </w:r>
+    </w:p>
+    <w:p>
+      <w:pPr>
+        <w:rPr>
+          <w:lang w:val="en-US"/>
+        </w:rPr>
+      </w:pPr>
+      <m:oMathPara>
+        <m:oMath>
+          <m:r>
+            <w:rPr>
+              <w:rFonts w:ascii="Cambria Math" w:hAnsi="Cambria Math"/>
+              <w:lang w:val="en-US"/>
+            </w:rPr>
+            <m:t xml:space="preserve">t2= </m:t>
+          </m:r>
+          <m:f>
+            <m:fPr>
+              <m:ctrlPr>
+                <w:rPr>
+                  <w:rFonts w:ascii="Cambria Math" w:hAnsi="Cambria Math"/>
+                  <w:i/>
+                  <w:lang w:val="en-US"/>
+                </w:rPr>
+              </m:ctrlPr>
+            </m:fPr>
+            <m:num>
+              <m:r>
+                <w:rPr>
+                  <w:rFonts w:ascii="Cambria Math" w:hAnsi="Cambria Math"/>
+                  <w:lang w:val="en-US"/>
+                </w:rPr>
+                <m:t>n2</m:t>
+              </m:r>
+            </m:num>
+            <m:den>
+              <m:r>
+                <w:rPr>
+                  <w:rFonts w:ascii="Cambria Math" w:hAnsi="Cambria Math"/>
+                  <w:lang w:val="en-US"/>
+                </w:rPr>
+                <m:t>n1</m:t>
+              </m:r>
+            </m:den>
+          </m:f>
+          <m:r>
+            <w:rPr>
+              <w:rFonts w:ascii="Cambria Math" w:hAnsi="Cambria Math"/>
+              <w:lang w:val="en-US"/>
+            </w:rPr>
+            <m:t>*t1</m:t>
+          </m:r>
+        </m:oMath>
+      </m:oMathPara>
+    </w:p>
+    <w:p>
+      <w:pPr>
+        <w:pStyle w:val="TituloApartado1"/>
+        <w:rPr>
+          <w:lang w:val="en-US"/>
+        </w:rPr>
+      </w:pPr>
+    </w:p>
+    <w:p>
+      <w:pPr>
         <w:pStyle w:val="TituloApartado1"/>
         <w:rPr>
           <w:lang w:val="en-US"/>
@@ -819,8 +2835,8 @@
       </w:r>
     </w:p>
     <w:sectPr>
-      <w:headerReference w:type="default" r:id="rId10"/>
-      <w:footerReference w:type="default" r:id="rId11"/>
+      <w:headerReference w:type="default" r:id="rId13"/>
+      <w:footerReference w:type="default" r:id="rId14"/>
       <w:pgSz w:w="11906" w:h="16838" w:code="9"/>
       <w:pgMar w:top="1418" w:right="1286" w:bottom="1418" w:left="1843" w:header="1134" w:footer="397" w:gutter="0"/>
       <w:cols w:space="708"/>
@@ -2798,6 +4814,95 @@
     <w:numStyleLink w:val="VietasUNIR"/>
   </w:abstractNum>
   <w:abstractNum w:abstractNumId="17" w15:restartNumberingAfterBreak="0">
+    <w:nsid w:val="21BC6A6A"/>
+    <w:multiLevelType w:val="hybridMultilevel"/>
+    <w:tmpl w:val="33104E28"/>
+    <w:lvl w:ilvl="0" w:tplc="0409000F">
+      <w:start w:val="1"/>
+      <w:numFmt w:val="decimal"/>
+      <w:lvlText w:val="%1."/>
+      <w:lvlJc w:val="left"/>
+      <w:pPr>
+        <w:ind w:left="720" w:hanging="360"/>
+      </w:pPr>
+      <w:rPr>
+        <w:rFonts w:hint="default"/>
+      </w:rPr>
+    </w:lvl>
+    <w:lvl w:ilvl="1" w:tplc="04090019" w:tentative="1">
+      <w:start w:val="1"/>
+      <w:numFmt w:val="lowerLetter"/>
+      <w:lvlText w:val="%2."/>
+      <w:lvlJc w:val="left"/>
+      <w:pPr>
+        <w:ind w:left="1440" w:hanging="360"/>
+      </w:pPr>
+    </w:lvl>
+    <w:lvl w:ilvl="2" w:tplc="0409001B" w:tentative="1">
+      <w:start w:val="1"/>
+      <w:numFmt w:val="lowerRoman"/>
+      <w:lvlText w:val="%3."/>
+      <w:lvlJc w:val="right"/>
+      <w:pPr>
+        <w:ind w:left="2160" w:hanging="180"/>
+      </w:pPr>
+    </w:lvl>
+    <w:lvl w:ilvl="3" w:tplc="0409000F" w:tentative="1">
+      <w:start w:val="1"/>
+      <w:numFmt w:val="decimal"/>
+      <w:lvlText w:val="%4."/>
+      <w:lvlJc w:val="left"/>
+      <w:pPr>
+        <w:ind w:left="2880" w:hanging="360"/>
+      </w:pPr>
+    </w:lvl>
+    <w:lvl w:ilvl="4" w:tplc="04090019" w:tentative="1">
+      <w:start w:val="1"/>
+      <w:numFmt w:val="lowerLetter"/>
+      <w:lvlText w:val="%5."/>
+      <w:lvlJc w:val="left"/>
+      <w:pPr>
+        <w:ind w:left="3600" w:hanging="360"/>
+      </w:pPr>
+    </w:lvl>
+    <w:lvl w:ilvl="5" w:tplc="0409001B" w:tentative="1">
+      <w:start w:val="1"/>
+      <w:numFmt w:val="lowerRoman"/>
+      <w:lvlText w:val="%6."/>
+      <w:lvlJc w:val="right"/>
+      <w:pPr>
+        <w:ind w:left="4320" w:hanging="180"/>
+      </w:pPr>
+    </w:lvl>
+    <w:lvl w:ilvl="6" w:tplc="0409000F" w:tentative="1">
+      <w:start w:val="1"/>
+      <w:numFmt w:val="decimal"/>
+      <w:lvlText w:val="%7."/>
+      <w:lvlJc w:val="left"/>
+      <w:pPr>
+        <w:ind w:left="5040" w:hanging="360"/>
+      </w:pPr>
+    </w:lvl>
+    <w:lvl w:ilvl="7" w:tplc="04090019" w:tentative="1">
+      <w:start w:val="1"/>
+      <w:numFmt w:val="lowerLetter"/>
+      <w:lvlText w:val="%8."/>
+      <w:lvlJc w:val="left"/>
+      <w:pPr>
+        <w:ind w:left="5760" w:hanging="360"/>
+      </w:pPr>
+    </w:lvl>
+    <w:lvl w:ilvl="8" w:tplc="0409001B" w:tentative="1">
+      <w:start w:val="1"/>
+      <w:numFmt w:val="lowerRoman"/>
+      <w:lvlText w:val="%9."/>
+      <w:lvlJc w:val="right"/>
+      <w:pPr>
+        <w:ind w:left="6480" w:hanging="180"/>
+      </w:pPr>
+    </w:lvl>
+  </w:abstractNum>
+  <w:abstractNum w:abstractNumId="18" w15:restartNumberingAfterBreak="0">
     <w:nsid w:val="22845061"/>
     <w:multiLevelType w:val="hybridMultilevel"/>
     <w:tmpl w:val="8DB83C84"/>
@@ -2886,7 +4991,7 @@
       </w:pPr>
     </w:lvl>
   </w:abstractNum>
-  <w:abstractNum w:abstractNumId="18" w15:restartNumberingAfterBreak="0">
+  <w:abstractNum w:abstractNumId="19" w15:restartNumberingAfterBreak="0">
     <w:nsid w:val="25AA2FEA"/>
     <w:multiLevelType w:val="multilevel"/>
     <w:tmpl w:val="BC9E8BD0"/>
@@ -3035,7 +5140,7 @@
       </w:rPr>
     </w:lvl>
   </w:abstractNum>
-  <w:abstractNum w:abstractNumId="19" w15:restartNumberingAfterBreak="0">
+  <w:abstractNum w:abstractNumId="20" w15:restartNumberingAfterBreak="0">
     <w:nsid w:val="2C882BA0"/>
     <w:multiLevelType w:val="multilevel"/>
     <w:tmpl w:val="C360D9A6"/>
@@ -3148,19 +5253,19 @@
       </w:pPr>
     </w:lvl>
   </w:abstractNum>
-  <w:abstractNum w:abstractNumId="20" w15:restartNumberingAfterBreak="0">
+  <w:abstractNum w:abstractNumId="21" w15:restartNumberingAfterBreak="0">
     <w:nsid w:val="2DD50359"/>
     <w:multiLevelType w:val="multilevel"/>
     <w:tmpl w:val="B37C3B20"/>
     <w:numStyleLink w:val="VietasUNIR"/>
   </w:abstractNum>
-  <w:abstractNum w:abstractNumId="21" w15:restartNumberingAfterBreak="0">
+  <w:abstractNum w:abstractNumId="22" w15:restartNumberingAfterBreak="0">
     <w:nsid w:val="306A19DD"/>
     <w:multiLevelType w:val="multilevel"/>
     <w:tmpl w:val="FCB6914A"/>
     <w:numStyleLink w:val="VietasUNIRcombinada"/>
   </w:abstractNum>
-  <w:abstractNum w:abstractNumId="22" w15:restartNumberingAfterBreak="0">
+  <w:abstractNum w:abstractNumId="23" w15:restartNumberingAfterBreak="0">
     <w:nsid w:val="31332F6B"/>
     <w:multiLevelType w:val="multilevel"/>
     <w:tmpl w:val="E1D4019A"/>
@@ -3278,25 +5383,25 @@
       </w:rPr>
     </w:lvl>
   </w:abstractNum>
-  <w:abstractNum w:abstractNumId="23" w15:restartNumberingAfterBreak="0">
+  <w:abstractNum w:abstractNumId="24" w15:restartNumberingAfterBreak="0">
     <w:nsid w:val="314134D7"/>
     <w:multiLevelType w:val="multilevel"/>
     <w:tmpl w:val="B37C3B20"/>
     <w:numStyleLink w:val="VietasUNIR"/>
   </w:abstractNum>
-  <w:abstractNum w:abstractNumId="24" w15:restartNumberingAfterBreak="0">
+  <w:abstractNum w:abstractNumId="25" w15:restartNumberingAfterBreak="0">
     <w:nsid w:val="31C63678"/>
     <w:multiLevelType w:val="multilevel"/>
     <w:tmpl w:val="B0E0186E"/>
     <w:numStyleLink w:val="NmeracinTest"/>
   </w:abstractNum>
-  <w:abstractNum w:abstractNumId="25" w15:restartNumberingAfterBreak="0">
+  <w:abstractNum w:abstractNumId="26" w15:restartNumberingAfterBreak="0">
     <w:nsid w:val="34031F9F"/>
     <w:multiLevelType w:val="multilevel"/>
     <w:tmpl w:val="B37C3B20"/>
     <w:numStyleLink w:val="VietasUNIR"/>
   </w:abstractNum>
-  <w:abstractNum w:abstractNumId="26" w15:restartNumberingAfterBreak="0">
+  <w:abstractNum w:abstractNumId="27" w15:restartNumberingAfterBreak="0">
     <w:nsid w:val="36F21390"/>
     <w:multiLevelType w:val="multilevel"/>
     <w:tmpl w:val="778A5C60"/>
@@ -3409,19 +5514,19 @@
       </w:pPr>
     </w:lvl>
   </w:abstractNum>
-  <w:abstractNum w:abstractNumId="27" w15:restartNumberingAfterBreak="0">
+  <w:abstractNum w:abstractNumId="28" w15:restartNumberingAfterBreak="0">
     <w:nsid w:val="374D34AD"/>
     <w:multiLevelType w:val="multilevel"/>
     <w:tmpl w:val="B37C3B20"/>
     <w:numStyleLink w:val="VietasUNIR"/>
   </w:abstractNum>
-  <w:abstractNum w:abstractNumId="28" w15:restartNumberingAfterBreak="0">
+  <w:abstractNum w:abstractNumId="29" w15:restartNumberingAfterBreak="0">
     <w:nsid w:val="3798755D"/>
     <w:multiLevelType w:val="multilevel"/>
     <w:tmpl w:val="B37C3B20"/>
     <w:numStyleLink w:val="VietasUNIR"/>
   </w:abstractNum>
-  <w:abstractNum w:abstractNumId="29" w15:restartNumberingAfterBreak="0">
+  <w:abstractNum w:abstractNumId="30" w15:restartNumberingAfterBreak="0">
     <w:nsid w:val="3AB16240"/>
     <w:multiLevelType w:val="hybridMultilevel"/>
     <w:tmpl w:val="1AB038E2"/>
@@ -3534,7 +5639,7 @@
       </w:rPr>
     </w:lvl>
   </w:abstractNum>
-  <w:abstractNum w:abstractNumId="30" w15:restartNumberingAfterBreak="0">
+  <w:abstractNum w:abstractNumId="31" w15:restartNumberingAfterBreak="0">
     <w:nsid w:val="3D0101A2"/>
     <w:multiLevelType w:val="multilevel"/>
     <w:tmpl w:val="C360D9A6"/>
@@ -3647,7 +5752,7 @@
       </w:pPr>
     </w:lvl>
   </w:abstractNum>
-  <w:abstractNum w:abstractNumId="31" w15:restartNumberingAfterBreak="0">
+  <w:abstractNum w:abstractNumId="32" w15:restartNumberingAfterBreak="0">
     <w:nsid w:val="44A001B4"/>
     <w:multiLevelType w:val="hybridMultilevel"/>
     <w:tmpl w:val="6C14B562"/>
@@ -3736,7 +5841,7 @@
       </w:pPr>
     </w:lvl>
   </w:abstractNum>
-  <w:abstractNum w:abstractNumId="32" w15:restartNumberingAfterBreak="0">
+  <w:abstractNum w:abstractNumId="33" w15:restartNumberingAfterBreak="0">
     <w:nsid w:val="48907FEA"/>
     <w:multiLevelType w:val="multilevel"/>
     <w:tmpl w:val="2898A71A"/>
@@ -3885,19 +5990,19 @@
       </w:rPr>
     </w:lvl>
   </w:abstractNum>
-  <w:abstractNum w:abstractNumId="33" w15:restartNumberingAfterBreak="0">
+  <w:abstractNum w:abstractNumId="34" w15:restartNumberingAfterBreak="0">
     <w:nsid w:val="4BE26EC1"/>
     <w:multiLevelType w:val="multilevel"/>
     <w:tmpl w:val="FCB6914A"/>
     <w:numStyleLink w:val="VietasUNIRcombinada"/>
   </w:abstractNum>
-  <w:abstractNum w:abstractNumId="34" w15:restartNumberingAfterBreak="0">
+  <w:abstractNum w:abstractNumId="35" w15:restartNumberingAfterBreak="0">
     <w:nsid w:val="4D255449"/>
     <w:multiLevelType w:val="multilevel"/>
     <w:tmpl w:val="B37C3B20"/>
     <w:numStyleLink w:val="VietasUNIR"/>
   </w:abstractNum>
-  <w:abstractNum w:abstractNumId="35" w15:restartNumberingAfterBreak="0">
+  <w:abstractNum w:abstractNumId="36" w15:restartNumberingAfterBreak="0">
     <w:nsid w:val="61402B67"/>
     <w:multiLevelType w:val="hybridMultilevel"/>
     <w:tmpl w:val="E0B05756"/>
@@ -3986,7 +6091,7 @@
       </w:pPr>
     </w:lvl>
   </w:abstractNum>
-  <w:abstractNum w:abstractNumId="36" w15:restartNumberingAfterBreak="0">
+  <w:abstractNum w:abstractNumId="37" w15:restartNumberingAfterBreak="0">
     <w:nsid w:val="62440D96"/>
     <w:multiLevelType w:val="multilevel"/>
     <w:tmpl w:val="B0E0186E"/>
@@ -4111,7 +6216,7 @@
       </w:rPr>
     </w:lvl>
   </w:abstractNum>
-  <w:abstractNum w:abstractNumId="37" w15:restartNumberingAfterBreak="0">
+  <w:abstractNum w:abstractNumId="38" w15:restartNumberingAfterBreak="0">
     <w:nsid w:val="62465D34"/>
     <w:multiLevelType w:val="multilevel"/>
     <w:tmpl w:val="C360D9A6"/>
@@ -4224,7 +6329,7 @@
       </w:pPr>
     </w:lvl>
   </w:abstractNum>
-  <w:abstractNum w:abstractNumId="38" w15:restartNumberingAfterBreak="0">
+  <w:abstractNum w:abstractNumId="39" w15:restartNumberingAfterBreak="0">
     <w:nsid w:val="665E0021"/>
     <w:multiLevelType w:val="multilevel"/>
     <w:tmpl w:val="45D0A35C"/>
@@ -4373,19 +6478,19 @@
       </w:rPr>
     </w:lvl>
   </w:abstractNum>
-  <w:abstractNum w:abstractNumId="39" w15:restartNumberingAfterBreak="0">
+  <w:abstractNum w:abstractNumId="40" w15:restartNumberingAfterBreak="0">
     <w:nsid w:val="674218A6"/>
     <w:multiLevelType w:val="multilevel"/>
     <w:tmpl w:val="B37C3B20"/>
     <w:numStyleLink w:val="VietasUNIR"/>
   </w:abstractNum>
-  <w:abstractNum w:abstractNumId="40" w15:restartNumberingAfterBreak="0">
+  <w:abstractNum w:abstractNumId="41" w15:restartNumberingAfterBreak="0">
     <w:nsid w:val="68EB5908"/>
     <w:multiLevelType w:val="multilevel"/>
     <w:tmpl w:val="B37C3B20"/>
     <w:numStyleLink w:val="VietasUNIR"/>
   </w:abstractNum>
-  <w:abstractNum w:abstractNumId="41" w15:restartNumberingAfterBreak="0">
+  <w:abstractNum w:abstractNumId="42" w15:restartNumberingAfterBreak="0">
     <w:nsid w:val="6A5D4437"/>
     <w:multiLevelType w:val="multilevel"/>
     <w:tmpl w:val="FCB6914A"/>
@@ -4506,13 +6611,13 @@
       </w:rPr>
     </w:lvl>
   </w:abstractNum>
-  <w:abstractNum w:abstractNumId="42" w15:restartNumberingAfterBreak="0">
+  <w:abstractNum w:abstractNumId="43" w15:restartNumberingAfterBreak="0">
     <w:nsid w:val="6C542083"/>
     <w:multiLevelType w:val="multilevel"/>
     <w:tmpl w:val="B0E0186E"/>
     <w:numStyleLink w:val="NmeracinTest"/>
   </w:abstractNum>
-  <w:abstractNum w:abstractNumId="43" w15:restartNumberingAfterBreak="0">
+  <w:abstractNum w:abstractNumId="44" w15:restartNumberingAfterBreak="0">
     <w:nsid w:val="725F7855"/>
     <w:multiLevelType w:val="multilevel"/>
     <w:tmpl w:val="36F835AE"/>
@@ -4625,7 +6730,7 @@
       </w:pPr>
     </w:lvl>
   </w:abstractNum>
-  <w:abstractNum w:abstractNumId="44" w15:restartNumberingAfterBreak="0">
+  <w:abstractNum w:abstractNumId="45" w15:restartNumberingAfterBreak="0">
     <w:nsid w:val="7C745477"/>
     <w:multiLevelType w:val="hybridMultilevel"/>
     <w:tmpl w:val="0400C8F6"/>
@@ -4714,13 +6819,13 @@
       </w:pPr>
     </w:lvl>
   </w:abstractNum>
-  <w:abstractNum w:abstractNumId="45" w15:restartNumberingAfterBreak="0">
+  <w:abstractNum w:abstractNumId="46" w15:restartNumberingAfterBreak="0">
     <w:nsid w:val="7D254355"/>
     <w:multiLevelType w:val="multilevel"/>
     <w:tmpl w:val="B37C3B20"/>
     <w:numStyleLink w:val="VietasUNIR"/>
   </w:abstractNum>
-  <w:abstractNum w:abstractNumId="46" w15:restartNumberingAfterBreak="0">
+  <w:abstractNum w:abstractNumId="47" w15:restartNumberingAfterBreak="0">
     <w:nsid w:val="7FF07B1A"/>
     <w:multiLevelType w:val="multilevel"/>
     <w:tmpl w:val="F51E1A7A"/>
@@ -4848,13 +6953,13 @@
     <w:abstractNumId w:val="1"/>
   </w:num>
   <w:num w:numId="2">
-    <w:abstractNumId w:val="27"/>
+    <w:abstractNumId w:val="28"/>
   </w:num>
   <w:num w:numId="3">
-    <w:abstractNumId w:val="45"/>
+    <w:abstractNumId w:val="46"/>
   </w:num>
   <w:num w:numId="4">
-    <w:abstractNumId w:val="28"/>
+    <w:abstractNumId w:val="29"/>
   </w:num>
   <w:num w:numId="5">
     <w:abstractNumId w:val="16"/>
@@ -4863,70 +6968,70 @@
     <w:abstractNumId w:val="8"/>
   </w:num>
   <w:num w:numId="7">
-    <w:abstractNumId w:val="36"/>
+    <w:abstractNumId w:val="37"/>
   </w:num>
   <w:num w:numId="8">
     <w:abstractNumId w:val="13"/>
   </w:num>
   <w:num w:numId="9">
-    <w:abstractNumId w:val="41"/>
+    <w:abstractNumId w:val="42"/>
   </w:num>
   <w:num w:numId="10">
     <w:abstractNumId w:val="2"/>
   </w:num>
   <w:num w:numId="11">
-    <w:abstractNumId w:val="46"/>
+    <w:abstractNumId w:val="47"/>
   </w:num>
   <w:num w:numId="12">
     <w:abstractNumId w:val="7"/>
   </w:num>
   <w:num w:numId="13">
-    <w:abstractNumId w:val="22"/>
+    <w:abstractNumId w:val="23"/>
   </w:num>
   <w:num w:numId="14">
+    <w:abstractNumId w:val="25"/>
+  </w:num>
+  <w:num w:numId="15">
+    <w:abstractNumId w:val="41"/>
+  </w:num>
+  <w:num w:numId="16">
+    <w:abstractNumId w:val="35"/>
+  </w:num>
+  <w:num w:numId="17">
     <w:abstractNumId w:val="24"/>
   </w:num>
-  <w:num w:numId="15">
-    <w:abstractNumId w:val="40"/>
-  </w:num>
-  <w:num w:numId="16">
-    <w:abstractNumId w:val="34"/>
-  </w:num>
-  <w:num w:numId="17">
-    <w:abstractNumId w:val="23"/>
-  </w:num>
   <w:num w:numId="18">
-    <w:abstractNumId w:val="42"/>
+    <w:abstractNumId w:val="43"/>
   </w:num>
   <w:num w:numId="19">
     <w:abstractNumId w:val="10"/>
   </w:num>
   <w:num w:numId="20">
-    <w:abstractNumId w:val="21"/>
+    <w:abstractNumId w:val="22"/>
   </w:num>
   <w:num w:numId="21">
-    <w:abstractNumId w:val="33"/>
+    <w:abstractNumId w:val="34"/>
   </w:num>
   <w:num w:numId="22">
-    <w:abstractNumId w:val="20"/>
+    <w:abstractNumId w:val="21"/>
   </w:num>
   <w:num w:numId="23">
     <w:abstractNumId w:val="11"/>
   </w:num>
   <w:num w:numId="24">
-    <w:abstractNumId w:val="29"/>
+    <w:abstractNumId w:val="30"/>
   </w:num>
   <w:num w:numId="25">
     <w:abstractNumId w:val="12"/>
   </w:num>
   <w:num w:numId="26">
-    <w:abstractNumId w:val="25"/>
+    <w:abstractNumId w:val="26"/>
   </w:num>
   <w:num w:numId="27">
-    <w:abstractNumId w:val="39"/>
+    <w:abstractNumId w:val="40"/>
   </w:num>
   <w:num w:numId="28">
-    <w:abstractNumId w:val="23"/>
+    <w:abstractNumId w:val="24"/>
     <w:lvlOverride w:ilvl="0"/>
     <w:lvlOverride w:ilvl="1"/>
     <w:lvlOverride w:ilvl="2"/>
@@ -4950,28 +7055,28 @@
     </w:lvlOverride>
   </w:num>
   <w:num w:numId="29">
-    <w:abstractNumId w:val="43"/>
+    <w:abstractNumId w:val="44"/>
   </w:num>
   <w:num w:numId="30">
-    <w:abstractNumId w:val="26"/>
+    <w:abstractNumId w:val="27"/>
   </w:num>
   <w:num w:numId="31">
-    <w:abstractNumId w:val="32"/>
+    <w:abstractNumId w:val="33"/>
   </w:num>
   <w:num w:numId="32">
-    <w:abstractNumId w:val="38"/>
+    <w:abstractNumId w:val="39"/>
   </w:num>
   <w:num w:numId="33">
-    <w:abstractNumId w:val="18"/>
+    <w:abstractNumId w:val="19"/>
   </w:num>
   <w:num w:numId="34">
-    <w:abstractNumId w:val="19"/>
+    <w:abstractNumId w:val="20"/>
   </w:num>
   <w:num w:numId="35">
     <w:abstractNumId w:val="9"/>
   </w:num>
   <w:num w:numId="36">
-    <w:abstractNumId w:val="44"/>
+    <w:abstractNumId w:val="45"/>
   </w:num>
   <w:num w:numId="37">
     <w:abstractNumId w:val="4"/>
@@ -4980,10 +7085,10 @@
     <w:abstractNumId w:val="14"/>
   </w:num>
   <w:num w:numId="39">
-    <w:abstractNumId w:val="37"/>
+    <w:abstractNumId w:val="38"/>
   </w:num>
   <w:num w:numId="40">
-    <w:abstractNumId w:val="30"/>
+    <w:abstractNumId w:val="31"/>
   </w:num>
   <w:num w:numId="41">
     <w:abstractNumId w:val="6"/>
@@ -4998,16 +7103,19 @@
     <w:abstractNumId w:val="5"/>
   </w:num>
   <w:num w:numId="45">
-    <w:abstractNumId w:val="31"/>
+    <w:abstractNumId w:val="32"/>
   </w:num>
   <w:num w:numId="46">
     <w:abstractNumId w:val="15"/>
   </w:num>
   <w:num w:numId="47">
-    <w:abstractNumId w:val="17"/>
+    <w:abstractNumId w:val="18"/>
   </w:num>
   <w:num w:numId="48">
-    <w:abstractNumId w:val="35"/>
+    <w:abstractNumId w:val="36"/>
+  </w:num>
+  <w:num w:numId="49">
+    <w:abstractNumId w:val="17"/>
   </w:num>
   <w:numIdMacAtCleanup w:val="10"/>
 </w:numbering>
@@ -5468,7 +7576,6 @@
   <w:style w:type="character" w:default="1" w:styleId="Fuentedeprrafopredeter">
     <w:name w:val="Default Paragraph Font"/>
     <w:uiPriority w:val="1"/>
-    <w:semiHidden/>
     <w:unhideWhenUsed/>
   </w:style>
   <w:style w:type="table" w:default="1" w:styleId="Tablanormal">
@@ -6466,7 +8573,1071 @@
       <w:lang w:eastAsia="es-ES"/>
     </w:rPr>
   </w:style>
+  <w:style w:type="character" w:styleId="Textodelmarcadordeposicin">
+    <w:name w:val="Placeholder Text"/>
+    <w:basedOn w:val="Fuentedeprrafopredeter"/>
+    <w:uiPriority w:val="99"/>
+    <w:semiHidden/>
+    <w:rsid w:val="00E1784B"/>
+    <w:rPr>
+      <w:color w:val="808080"/>
+    </w:rPr>
+  </w:style>
 </w:styles>
+</file>
+
+<file path=word/charts/chart1.xml><?xml version="1.0" encoding="utf-8"?>
+<c:chartSpace xmlns:c="http://schemas.openxmlformats.org/drawingml/2006/chart" xmlns:a="http://schemas.openxmlformats.org/drawingml/2006/main" xmlns:r="http://schemas.openxmlformats.org/officeDocument/2006/relationships" xmlns:c16r2="http://schemas.microsoft.com/office/drawing/2015/06/chart">
+  <c:date1904 val="0"/>
+  <c:lang val="es-ES"/>
+  <c:roundedCorners val="0"/>
+  <mc:AlternateContent xmlns:mc="http://schemas.openxmlformats.org/markup-compatibility/2006">
+    <mc:Choice xmlns:c14="http://schemas.microsoft.com/office/drawing/2007/8/2/chart" Requires="c14">
+      <c14:style val="102"/>
+    </mc:Choice>
+    <mc:Fallback>
+      <c:style val="2"/>
+    </mc:Fallback>
+  </mc:AlternateContent>
+  <c:chart>
+    <c:title>
+      <c:tx>
+        <c:rich>
+          <a:bodyPr rot="0" spcFirstLastPara="1" vertOverflow="ellipsis" vert="horz" wrap="square" anchor="ctr" anchorCtr="1"/>
+          <a:lstStyle/>
+          <a:p>
+            <a:pPr>
+              <a:defRPr sz="1400" b="0" i="0" u="none" strike="noStrike" kern="1200" spc="0" baseline="0">
+                <a:solidFill>
+                  <a:schemeClr val="tx1">
+                    <a:lumMod val="65000"/>
+                    <a:lumOff val="35000"/>
+                  </a:schemeClr>
+                </a:solidFill>
+                <a:latin typeface="+mn-lt"/>
+                <a:ea typeface="+mn-ea"/>
+                <a:cs typeface="+mn-cs"/>
+              </a:defRPr>
+            </a:pPr>
+            <a:r>
+              <a:rPr lang="en-US"/>
+              <a:t>Time along different size</a:t>
+            </a:r>
+          </a:p>
+        </c:rich>
+      </c:tx>
+      <c:overlay val="0"/>
+      <c:spPr>
+        <a:noFill/>
+        <a:ln>
+          <a:noFill/>
+        </a:ln>
+        <a:effectLst/>
+      </c:spPr>
+      <c:txPr>
+        <a:bodyPr rot="0" spcFirstLastPara="1" vertOverflow="ellipsis" vert="horz" wrap="square" anchor="ctr" anchorCtr="1"/>
+        <a:lstStyle/>
+        <a:p>
+          <a:pPr>
+            <a:defRPr sz="1400" b="0" i="0" u="none" strike="noStrike" kern="1200" spc="0" baseline="0">
+              <a:solidFill>
+                <a:schemeClr val="tx1">
+                  <a:lumMod val="65000"/>
+                  <a:lumOff val="35000"/>
+                </a:schemeClr>
+              </a:solidFill>
+              <a:latin typeface="+mn-lt"/>
+              <a:ea typeface="+mn-ea"/>
+              <a:cs typeface="+mn-cs"/>
+            </a:defRPr>
+          </a:pPr>
+          <a:endParaRPr lang="en-US"/>
+        </a:p>
+      </c:txPr>
+    </c:title>
+    <c:autoTitleDeleted val="0"/>
+    <c:plotArea>
+      <c:layout/>
+      <c:scatterChart>
+        <c:scatterStyle val="lineMarker"/>
+        <c:varyColors val="0"/>
+        <c:ser>
+          <c:idx val="0"/>
+          <c:order val="0"/>
+          <c:tx>
+            <c:strRef>
+              <c:f>Hoja1!$C$1</c:f>
+              <c:strCache>
+                <c:ptCount val="1"/>
+                <c:pt idx="0">
+                  <c:v>Time</c:v>
+                </c:pt>
+              </c:strCache>
+            </c:strRef>
+          </c:tx>
+          <c:spPr>
+            <a:ln w="19050" cap="rnd">
+              <a:solidFill>
+                <a:schemeClr val="accent1"/>
+              </a:solidFill>
+              <a:round/>
+            </a:ln>
+            <a:effectLst/>
+          </c:spPr>
+          <c:marker>
+            <c:symbol val="circle"/>
+            <c:size val="5"/>
+            <c:spPr>
+              <a:solidFill>
+                <a:schemeClr val="accent1"/>
+              </a:solidFill>
+              <a:ln w="9525">
+                <a:solidFill>
+                  <a:schemeClr val="accent1"/>
+                </a:solidFill>
+              </a:ln>
+              <a:effectLst/>
+            </c:spPr>
+          </c:marker>
+          <c:xVal>
+            <c:numRef>
+              <c:f>Hoja1!$B$2:$B$13</c:f>
+              <c:numCache>
+                <c:formatCode>General</c:formatCode>
+                <c:ptCount val="12"/>
+                <c:pt idx="0">
+                  <c:v>10</c:v>
+                </c:pt>
+                <c:pt idx="1">
+                  <c:v>50</c:v>
+                </c:pt>
+                <c:pt idx="2">
+                  <c:v>250</c:v>
+                </c:pt>
+                <c:pt idx="3">
+                  <c:v>1250</c:v>
+                </c:pt>
+                <c:pt idx="4">
+                  <c:v>6250</c:v>
+                </c:pt>
+                <c:pt idx="5">
+                  <c:v>31250</c:v>
+                </c:pt>
+                <c:pt idx="6">
+                  <c:v>156250</c:v>
+                </c:pt>
+                <c:pt idx="7">
+                  <c:v>781250</c:v>
+                </c:pt>
+                <c:pt idx="8">
+                  <c:v>3906250</c:v>
+                </c:pt>
+                <c:pt idx="9">
+                  <c:v>19531250</c:v>
+                </c:pt>
+                <c:pt idx="10">
+                  <c:v>97656250</c:v>
+                </c:pt>
+                <c:pt idx="11">
+                  <c:v>488281250</c:v>
+                </c:pt>
+              </c:numCache>
+            </c:numRef>
+          </c:xVal>
+          <c:yVal>
+            <c:numRef>
+              <c:f>Hoja1!$C$2:$C$13</c:f>
+              <c:numCache>
+                <c:formatCode>General</c:formatCode>
+                <c:ptCount val="12"/>
+                <c:pt idx="0">
+                  <c:v>0</c:v>
+                </c:pt>
+                <c:pt idx="1">
+                  <c:v>0</c:v>
+                </c:pt>
+                <c:pt idx="2">
+                  <c:v>0</c:v>
+                </c:pt>
+                <c:pt idx="3">
+                  <c:v>0</c:v>
+                </c:pt>
+                <c:pt idx="4">
+                  <c:v>0</c:v>
+                </c:pt>
+                <c:pt idx="5">
+                  <c:v>0</c:v>
+                </c:pt>
+                <c:pt idx="6">
+                  <c:v>1</c:v>
+                </c:pt>
+                <c:pt idx="7">
+                  <c:v>0</c:v>
+                </c:pt>
+                <c:pt idx="8">
+                  <c:v>1</c:v>
+                </c:pt>
+                <c:pt idx="9">
+                  <c:v>7</c:v>
+                </c:pt>
+                <c:pt idx="10">
+                  <c:v>32</c:v>
+                </c:pt>
+                <c:pt idx="11">
+                  <c:v>155</c:v>
+                </c:pt>
+              </c:numCache>
+            </c:numRef>
+          </c:yVal>
+          <c:smooth val="0"/>
+          <c:extLst>
+            <c:ext xmlns:c16="http://schemas.microsoft.com/office/drawing/2014/chart" uri="{C3380CC4-5D6E-409C-BE32-E72D297353CC}">
+              <c16:uniqueId val="{00000000-3DCF-4A20-9CB0-3F3B2FC51B52}"/>
+            </c:ext>
+          </c:extLst>
+        </c:ser>
+        <c:dLbls>
+          <c:showLegendKey val="0"/>
+          <c:showVal val="0"/>
+          <c:showCatName val="0"/>
+          <c:showSerName val="0"/>
+          <c:showPercent val="0"/>
+          <c:showBubbleSize val="0"/>
+        </c:dLbls>
+        <c:axId val="1945435519"/>
+        <c:axId val="1945430111"/>
+      </c:scatterChart>
+      <c:valAx>
+        <c:axId val="1945435519"/>
+        <c:scaling>
+          <c:orientation val="minMax"/>
+        </c:scaling>
+        <c:delete val="0"/>
+        <c:axPos val="b"/>
+        <c:majorGridlines>
+          <c:spPr>
+            <a:ln w="9525" cap="flat" cmpd="sng" algn="ctr">
+              <a:solidFill>
+                <a:schemeClr val="tx1">
+                  <a:lumMod val="15000"/>
+                  <a:lumOff val="85000"/>
+                </a:schemeClr>
+              </a:solidFill>
+              <a:round/>
+            </a:ln>
+            <a:effectLst/>
+          </c:spPr>
+        </c:majorGridlines>
+        <c:title>
+          <c:tx>
+            <c:rich>
+              <a:bodyPr rot="0" spcFirstLastPara="1" vertOverflow="ellipsis" vert="horz" wrap="square" anchor="ctr" anchorCtr="1"/>
+              <a:lstStyle/>
+              <a:p>
+                <a:pPr>
+                  <a:defRPr sz="1000" b="0" i="0" u="none" strike="noStrike" kern="1200" baseline="0">
+                    <a:solidFill>
+                      <a:schemeClr val="tx1">
+                        <a:lumMod val="65000"/>
+                        <a:lumOff val="35000"/>
+                      </a:schemeClr>
+                    </a:solidFill>
+                    <a:latin typeface="+mn-lt"/>
+                    <a:ea typeface="+mn-ea"/>
+                    <a:cs typeface="+mn-cs"/>
+                  </a:defRPr>
+                </a:pPr>
+                <a:r>
+                  <a:rPr lang="en-US"/>
+                  <a:t>Size(n)</a:t>
+                </a:r>
+              </a:p>
+            </c:rich>
+          </c:tx>
+          <c:overlay val="0"/>
+          <c:spPr>
+            <a:noFill/>
+            <a:ln>
+              <a:noFill/>
+            </a:ln>
+            <a:effectLst/>
+          </c:spPr>
+          <c:txPr>
+            <a:bodyPr rot="0" spcFirstLastPara="1" vertOverflow="ellipsis" vert="horz" wrap="square" anchor="ctr" anchorCtr="1"/>
+            <a:lstStyle/>
+            <a:p>
+              <a:pPr>
+                <a:defRPr sz="1000" b="0" i="0" u="none" strike="noStrike" kern="1200" baseline="0">
+                  <a:solidFill>
+                    <a:schemeClr val="tx1">
+                      <a:lumMod val="65000"/>
+                      <a:lumOff val="35000"/>
+                    </a:schemeClr>
+                  </a:solidFill>
+                  <a:latin typeface="+mn-lt"/>
+                  <a:ea typeface="+mn-ea"/>
+                  <a:cs typeface="+mn-cs"/>
+                </a:defRPr>
+              </a:pPr>
+              <a:endParaRPr lang="en-US"/>
+            </a:p>
+          </c:txPr>
+        </c:title>
+        <c:numFmt formatCode="General" sourceLinked="1"/>
+        <c:majorTickMark val="none"/>
+        <c:minorTickMark val="none"/>
+        <c:tickLblPos val="nextTo"/>
+        <c:spPr>
+          <a:noFill/>
+          <a:ln w="9525" cap="flat" cmpd="sng" algn="ctr">
+            <a:solidFill>
+              <a:schemeClr val="tx1">
+                <a:lumMod val="25000"/>
+                <a:lumOff val="75000"/>
+              </a:schemeClr>
+            </a:solidFill>
+            <a:round/>
+          </a:ln>
+          <a:effectLst/>
+        </c:spPr>
+        <c:txPr>
+          <a:bodyPr rot="-60000000" spcFirstLastPara="1" vertOverflow="ellipsis" vert="horz" wrap="square" anchor="ctr" anchorCtr="1"/>
+          <a:lstStyle/>
+          <a:p>
+            <a:pPr>
+              <a:defRPr sz="900" b="0" i="0" u="none" strike="noStrike" kern="1200" baseline="0">
+                <a:solidFill>
+                  <a:schemeClr val="tx1">
+                    <a:lumMod val="65000"/>
+                    <a:lumOff val="35000"/>
+                  </a:schemeClr>
+                </a:solidFill>
+                <a:latin typeface="+mn-lt"/>
+                <a:ea typeface="+mn-ea"/>
+                <a:cs typeface="+mn-cs"/>
+              </a:defRPr>
+            </a:pPr>
+            <a:endParaRPr lang="en-US"/>
+          </a:p>
+        </c:txPr>
+        <c:crossAx val="1945430111"/>
+        <c:crosses val="autoZero"/>
+        <c:crossBetween val="midCat"/>
+      </c:valAx>
+      <c:valAx>
+        <c:axId val="1945430111"/>
+        <c:scaling>
+          <c:orientation val="minMax"/>
+        </c:scaling>
+        <c:delete val="0"/>
+        <c:axPos val="l"/>
+        <c:majorGridlines>
+          <c:spPr>
+            <a:ln w="9525" cap="flat" cmpd="sng" algn="ctr">
+              <a:solidFill>
+                <a:schemeClr val="tx1">
+                  <a:lumMod val="15000"/>
+                  <a:lumOff val="85000"/>
+                </a:schemeClr>
+              </a:solidFill>
+              <a:round/>
+            </a:ln>
+            <a:effectLst/>
+          </c:spPr>
+        </c:majorGridlines>
+        <c:title>
+          <c:tx>
+            <c:rich>
+              <a:bodyPr rot="-5400000" spcFirstLastPara="1" vertOverflow="ellipsis" vert="horz" wrap="square" anchor="ctr" anchorCtr="1"/>
+              <a:lstStyle/>
+              <a:p>
+                <a:pPr>
+                  <a:defRPr sz="1000" b="0" i="0" u="none" strike="noStrike" kern="1200" baseline="0">
+                    <a:solidFill>
+                      <a:schemeClr val="tx1">
+                        <a:lumMod val="65000"/>
+                        <a:lumOff val="35000"/>
+                      </a:schemeClr>
+                    </a:solidFill>
+                    <a:latin typeface="+mn-lt"/>
+                    <a:ea typeface="+mn-ea"/>
+                    <a:cs typeface="+mn-cs"/>
+                  </a:defRPr>
+                </a:pPr>
+                <a:r>
+                  <a:rPr lang="en-US"/>
+                  <a:t>Time(ms)</a:t>
+                </a:r>
+              </a:p>
+            </c:rich>
+          </c:tx>
+          <c:overlay val="0"/>
+          <c:spPr>
+            <a:noFill/>
+            <a:ln>
+              <a:noFill/>
+            </a:ln>
+            <a:effectLst/>
+          </c:spPr>
+          <c:txPr>
+            <a:bodyPr rot="-5400000" spcFirstLastPara="1" vertOverflow="ellipsis" vert="horz" wrap="square" anchor="ctr" anchorCtr="1"/>
+            <a:lstStyle/>
+            <a:p>
+              <a:pPr>
+                <a:defRPr sz="1000" b="0" i="0" u="none" strike="noStrike" kern="1200" baseline="0">
+                  <a:solidFill>
+                    <a:schemeClr val="tx1">
+                      <a:lumMod val="65000"/>
+                      <a:lumOff val="35000"/>
+                    </a:schemeClr>
+                  </a:solidFill>
+                  <a:latin typeface="+mn-lt"/>
+                  <a:ea typeface="+mn-ea"/>
+                  <a:cs typeface="+mn-cs"/>
+                </a:defRPr>
+              </a:pPr>
+              <a:endParaRPr lang="en-US"/>
+            </a:p>
+          </c:txPr>
+        </c:title>
+        <c:numFmt formatCode="General" sourceLinked="1"/>
+        <c:majorTickMark val="none"/>
+        <c:minorTickMark val="none"/>
+        <c:tickLblPos val="nextTo"/>
+        <c:spPr>
+          <a:noFill/>
+          <a:ln w="9525" cap="flat" cmpd="sng" algn="ctr">
+            <a:solidFill>
+              <a:schemeClr val="tx1">
+                <a:lumMod val="25000"/>
+                <a:lumOff val="75000"/>
+              </a:schemeClr>
+            </a:solidFill>
+            <a:round/>
+          </a:ln>
+          <a:effectLst/>
+        </c:spPr>
+        <c:txPr>
+          <a:bodyPr rot="-60000000" spcFirstLastPara="1" vertOverflow="ellipsis" vert="horz" wrap="square" anchor="ctr" anchorCtr="1"/>
+          <a:lstStyle/>
+          <a:p>
+            <a:pPr>
+              <a:defRPr sz="900" b="0" i="0" u="none" strike="noStrike" kern="1200" baseline="0">
+                <a:solidFill>
+                  <a:schemeClr val="tx1">
+                    <a:lumMod val="65000"/>
+                    <a:lumOff val="35000"/>
+                  </a:schemeClr>
+                </a:solidFill>
+                <a:latin typeface="+mn-lt"/>
+                <a:ea typeface="+mn-ea"/>
+                <a:cs typeface="+mn-cs"/>
+              </a:defRPr>
+            </a:pPr>
+            <a:endParaRPr lang="en-US"/>
+          </a:p>
+        </c:txPr>
+        <c:crossAx val="1945435519"/>
+        <c:crosses val="autoZero"/>
+        <c:crossBetween val="midCat"/>
+      </c:valAx>
+      <c:spPr>
+        <a:noFill/>
+        <a:ln>
+          <a:noFill/>
+        </a:ln>
+        <a:effectLst/>
+      </c:spPr>
+    </c:plotArea>
+    <c:plotVisOnly val="1"/>
+    <c:dispBlanksAs val="gap"/>
+    <c:showDLblsOverMax val="0"/>
+  </c:chart>
+  <c:spPr>
+    <a:solidFill>
+      <a:schemeClr val="bg1"/>
+    </a:solidFill>
+    <a:ln w="9525" cap="flat" cmpd="sng" algn="ctr">
+      <a:solidFill>
+        <a:schemeClr val="tx1">
+          <a:lumMod val="15000"/>
+          <a:lumOff val="85000"/>
+        </a:schemeClr>
+      </a:solidFill>
+      <a:round/>
+    </a:ln>
+    <a:effectLst/>
+  </c:spPr>
+  <c:txPr>
+    <a:bodyPr/>
+    <a:lstStyle/>
+    <a:p>
+      <a:pPr>
+        <a:defRPr/>
+      </a:pPr>
+      <a:endParaRPr lang="en-US"/>
+    </a:p>
+  </c:txPr>
+  <c:externalData r:id="rId3">
+    <c:autoUpdate val="0"/>
+  </c:externalData>
+</c:chartSpace>
+</file>
+
+<file path=word/charts/colors1.xml><?xml version="1.0" encoding="utf-8"?>
+<cs:colorStyle xmlns:cs="http://schemas.microsoft.com/office/drawing/2012/chartStyle" xmlns:a="http://schemas.openxmlformats.org/drawingml/2006/main" meth="cycle" id="10">
+  <a:schemeClr val="accent1"/>
+  <a:schemeClr val="accent2"/>
+  <a:schemeClr val="accent3"/>
+  <a:schemeClr val="accent4"/>
+  <a:schemeClr val="accent5"/>
+  <a:schemeClr val="accent6"/>
+  <cs:variation/>
+  <cs:variation>
+    <a:lumMod val="60000"/>
+  </cs:variation>
+  <cs:variation>
+    <a:lumMod val="80000"/>
+    <a:lumOff val="20000"/>
+  </cs:variation>
+  <cs:variation>
+    <a:lumMod val="80000"/>
+  </cs:variation>
+  <cs:variation>
+    <a:lumMod val="60000"/>
+    <a:lumOff val="40000"/>
+  </cs:variation>
+  <cs:variation>
+    <a:lumMod val="50000"/>
+  </cs:variation>
+  <cs:variation>
+    <a:lumMod val="70000"/>
+    <a:lumOff val="30000"/>
+  </cs:variation>
+  <cs:variation>
+    <a:lumMod val="70000"/>
+  </cs:variation>
+  <cs:variation>
+    <a:lumMod val="50000"/>
+    <a:lumOff val="50000"/>
+  </cs:variation>
+</cs:colorStyle>
+</file>
+
+<file path=word/charts/style1.xml><?xml version="1.0" encoding="utf-8"?>
+<cs:chartStyle xmlns:cs="http://schemas.microsoft.com/office/drawing/2012/chartStyle" xmlns:a="http://schemas.openxmlformats.org/drawingml/2006/main" id="240">
+  <cs:axisTitle>
+    <cs:lnRef idx="0"/>
+    <cs:fillRef idx="0"/>
+    <cs:effectRef idx="0"/>
+    <cs:fontRef idx="minor">
+      <a:schemeClr val="tx1">
+        <a:lumMod val="65000"/>
+        <a:lumOff val="35000"/>
+      </a:schemeClr>
+    </cs:fontRef>
+    <cs:defRPr sz="1000" kern="1200"/>
+  </cs:axisTitle>
+  <cs:categoryAxis>
+    <cs:lnRef idx="0"/>
+    <cs:fillRef idx="0"/>
+    <cs:effectRef idx="0"/>
+    <cs:fontRef idx="minor">
+      <a:schemeClr val="tx1">
+        <a:lumMod val="65000"/>
+        <a:lumOff val="35000"/>
+      </a:schemeClr>
+    </cs:fontRef>
+    <cs:spPr>
+      <a:ln w="9525" cap="flat" cmpd="sng" algn="ctr">
+        <a:solidFill>
+          <a:schemeClr val="tx1">
+            <a:lumMod val="25000"/>
+            <a:lumOff val="75000"/>
+          </a:schemeClr>
+        </a:solidFill>
+        <a:round/>
+      </a:ln>
+    </cs:spPr>
+    <cs:defRPr sz="900" kern="1200"/>
+  </cs:categoryAxis>
+  <cs:chartArea mods="allowNoFillOverride allowNoLineOverride">
+    <cs:lnRef idx="0"/>
+    <cs:fillRef idx="0"/>
+    <cs:effectRef idx="0"/>
+    <cs:fontRef idx="minor">
+      <a:schemeClr val="tx1"/>
+    </cs:fontRef>
+    <cs:spPr>
+      <a:solidFill>
+        <a:schemeClr val="bg1"/>
+      </a:solidFill>
+      <a:ln w="9525" cap="flat" cmpd="sng" algn="ctr">
+        <a:solidFill>
+          <a:schemeClr val="tx1">
+            <a:lumMod val="15000"/>
+            <a:lumOff val="85000"/>
+          </a:schemeClr>
+        </a:solidFill>
+        <a:round/>
+      </a:ln>
+    </cs:spPr>
+    <cs:defRPr sz="1000" kern="1200"/>
+  </cs:chartArea>
+  <cs:dataLabel>
+    <cs:lnRef idx="0"/>
+    <cs:fillRef idx="0"/>
+    <cs:effectRef idx="0"/>
+    <cs:fontRef idx="minor">
+      <a:schemeClr val="tx1">
+        <a:lumMod val="75000"/>
+        <a:lumOff val="25000"/>
+      </a:schemeClr>
+    </cs:fontRef>
+    <cs:defRPr sz="900" kern="1200"/>
+  </cs:dataLabel>
+  <cs:dataLabelCallout>
+    <cs:lnRef idx="0"/>
+    <cs:fillRef idx="0"/>
+    <cs:effectRef idx="0"/>
+    <cs:fontRef idx="minor">
+      <a:schemeClr val="dk1">
+        <a:lumMod val="65000"/>
+        <a:lumOff val="35000"/>
+      </a:schemeClr>
+    </cs:fontRef>
+    <cs:spPr>
+      <a:solidFill>
+        <a:schemeClr val="lt1"/>
+      </a:solidFill>
+      <a:ln>
+        <a:solidFill>
+          <a:schemeClr val="dk1">
+            <a:lumMod val="25000"/>
+            <a:lumOff val="75000"/>
+          </a:schemeClr>
+        </a:solidFill>
+      </a:ln>
+    </cs:spPr>
+    <cs:defRPr sz="900" kern="1200"/>
+    <cs:bodyPr rot="0" spcFirstLastPara="1" vertOverflow="clip" horzOverflow="clip" vert="horz" wrap="square" lIns="36576" tIns="18288" rIns="36576" bIns="18288" anchor="ctr" anchorCtr="1">
+      <a:spAutoFit/>
+    </cs:bodyPr>
+  </cs:dataLabelCallout>
+  <cs:dataPoint>
+    <cs:lnRef idx="0"/>
+    <cs:fillRef idx="1">
+      <cs:styleClr val="auto"/>
+    </cs:fillRef>
+    <cs:effectRef idx="0"/>
+    <cs:fontRef idx="minor">
+      <a:schemeClr val="tx1"/>
+    </cs:fontRef>
+  </cs:dataPoint>
+  <cs:dataPoint3D>
+    <cs:lnRef idx="0"/>
+    <cs:fillRef idx="1">
+      <cs:styleClr val="auto"/>
+    </cs:fillRef>
+    <cs:effectRef idx="0"/>
+    <cs:fontRef idx="minor">
+      <a:schemeClr val="tx1"/>
+    </cs:fontRef>
+  </cs:dataPoint3D>
+  <cs:dataPointLine>
+    <cs:lnRef idx="0">
+      <cs:styleClr val="auto"/>
+    </cs:lnRef>
+    <cs:fillRef idx="1"/>
+    <cs:effectRef idx="0"/>
+    <cs:fontRef idx="minor">
+      <a:schemeClr val="tx1"/>
+    </cs:fontRef>
+    <cs:spPr>
+      <a:ln w="19050" cap="rnd">
+        <a:solidFill>
+          <a:schemeClr val="phClr"/>
+        </a:solidFill>
+        <a:round/>
+      </a:ln>
+    </cs:spPr>
+  </cs:dataPointLine>
+  <cs:dataPointMarker>
+    <cs:lnRef idx="0">
+      <cs:styleClr val="auto"/>
+    </cs:lnRef>
+    <cs:fillRef idx="1">
+      <cs:styleClr val="auto"/>
+    </cs:fillRef>
+    <cs:effectRef idx="0"/>
+    <cs:fontRef idx="minor">
+      <a:schemeClr val="tx1"/>
+    </cs:fontRef>
+    <cs:spPr>
+      <a:ln w="9525">
+        <a:solidFill>
+          <a:schemeClr val="phClr"/>
+        </a:solidFill>
+      </a:ln>
+    </cs:spPr>
+  </cs:dataPointMarker>
+  <cs:dataPointMarkerLayout symbol="circle" size="5"/>
+  <cs:dataPointWireframe>
+    <cs:lnRef idx="0">
+      <cs:styleClr val="auto"/>
+    </cs:lnRef>
+    <cs:fillRef idx="0"/>
+    <cs:effectRef idx="0"/>
+    <cs:fontRef idx="minor">
+      <a:schemeClr val="dk1"/>
+    </cs:fontRef>
+    <cs:spPr>
+      <a:ln w="9525" cap="rnd">
+        <a:solidFill>
+          <a:schemeClr val="phClr"/>
+        </a:solidFill>
+        <a:round/>
+      </a:ln>
+    </cs:spPr>
+  </cs:dataPointWireframe>
+  <cs:dataTable>
+    <cs:lnRef idx="0"/>
+    <cs:fillRef idx="0"/>
+    <cs:effectRef idx="0"/>
+    <cs:fontRef idx="minor">
+      <a:schemeClr val="tx1">
+        <a:lumMod val="65000"/>
+        <a:lumOff val="35000"/>
+      </a:schemeClr>
+    </cs:fontRef>
+    <cs:spPr>
+      <a:noFill/>
+      <a:ln w="9525" cap="flat" cmpd="sng" algn="ctr">
+        <a:solidFill>
+          <a:schemeClr val="tx1">
+            <a:lumMod val="15000"/>
+            <a:lumOff val="85000"/>
+          </a:schemeClr>
+        </a:solidFill>
+        <a:round/>
+      </a:ln>
+    </cs:spPr>
+    <cs:defRPr sz="900" kern="1200"/>
+  </cs:dataTable>
+  <cs:downBar>
+    <cs:lnRef idx="0"/>
+    <cs:fillRef idx="0"/>
+    <cs:effectRef idx="0"/>
+    <cs:fontRef idx="minor">
+      <a:schemeClr val="tx1"/>
+    </cs:fontRef>
+    <cs:spPr>
+      <a:solidFill>
+        <a:schemeClr val="dk1">
+          <a:lumMod val="75000"/>
+          <a:lumOff val="25000"/>
+        </a:schemeClr>
+      </a:solidFill>
+      <a:ln w="9525" cap="flat" cmpd="sng" algn="ctr">
+        <a:solidFill>
+          <a:schemeClr val="tx1">
+            <a:lumMod val="65000"/>
+            <a:lumOff val="35000"/>
+          </a:schemeClr>
+        </a:solidFill>
+        <a:round/>
+      </a:ln>
+    </cs:spPr>
+  </cs:downBar>
+  <cs:dropLine>
+    <cs:lnRef idx="0"/>
+    <cs:fillRef idx="0"/>
+    <cs:effectRef idx="0"/>
+    <cs:fontRef idx="minor">
+      <a:schemeClr val="tx1"/>
+    </cs:fontRef>
+    <cs:spPr>
+      <a:ln w="9525" cap="flat" cmpd="sng" algn="ctr">
+        <a:solidFill>
+          <a:schemeClr val="tx1">
+            <a:lumMod val="35000"/>
+            <a:lumOff val="65000"/>
+          </a:schemeClr>
+        </a:solidFill>
+        <a:round/>
+      </a:ln>
+    </cs:spPr>
+  </cs:dropLine>
+  <cs:errorBar>
+    <cs:lnRef idx="0"/>
+    <cs:fillRef idx="0"/>
+    <cs:effectRef idx="0"/>
+    <cs:fontRef idx="minor">
+      <a:schemeClr val="tx1"/>
+    </cs:fontRef>
+    <cs:spPr>
+      <a:ln w="9525" cap="flat" cmpd="sng" algn="ctr">
+        <a:solidFill>
+          <a:schemeClr val="tx1">
+            <a:lumMod val="65000"/>
+            <a:lumOff val="35000"/>
+          </a:schemeClr>
+        </a:solidFill>
+        <a:round/>
+      </a:ln>
+    </cs:spPr>
+  </cs:errorBar>
+  <cs:floor>
+    <cs:lnRef idx="0"/>
+    <cs:fillRef idx="0"/>
+    <cs:effectRef idx="0"/>
+    <cs:fontRef idx="minor">
+      <a:schemeClr val="tx1"/>
+    </cs:fontRef>
+    <cs:spPr>
+      <a:noFill/>
+      <a:ln>
+        <a:noFill/>
+      </a:ln>
+    </cs:spPr>
+  </cs:floor>
+  <cs:gridlineMajor>
+    <cs:lnRef idx="0"/>
+    <cs:fillRef idx="0"/>
+    <cs:effectRef idx="0"/>
+    <cs:fontRef idx="minor">
+      <a:schemeClr val="tx1"/>
+    </cs:fontRef>
+    <cs:spPr>
+      <a:ln w="9525" cap="flat" cmpd="sng" algn="ctr">
+        <a:solidFill>
+          <a:schemeClr val="tx1">
+            <a:lumMod val="15000"/>
+            <a:lumOff val="85000"/>
+          </a:schemeClr>
+        </a:solidFill>
+        <a:round/>
+      </a:ln>
+    </cs:spPr>
+  </cs:gridlineMajor>
+  <cs:gridlineMinor>
+    <cs:lnRef idx="0"/>
+    <cs:fillRef idx="0"/>
+    <cs:effectRef idx="0"/>
+    <cs:fontRef idx="minor">
+      <a:schemeClr val="tx1"/>
+    </cs:fontRef>
+    <cs:spPr>
+      <a:ln w="9525" cap="flat" cmpd="sng" algn="ctr">
+        <a:solidFill>
+          <a:schemeClr val="tx1">
+            <a:lumMod val="5000"/>
+            <a:lumOff val="95000"/>
+          </a:schemeClr>
+        </a:solidFill>
+        <a:round/>
+      </a:ln>
+    </cs:spPr>
+  </cs:gridlineMinor>
+  <cs:hiLoLine>
+    <cs:lnRef idx="0"/>
+    <cs:fillRef idx="0"/>
+    <cs:effectRef idx="0"/>
+    <cs:fontRef idx="minor">
+      <a:schemeClr val="tx1"/>
+    </cs:fontRef>
+    <cs:spPr>
+      <a:ln w="9525" cap="flat" cmpd="sng" algn="ctr">
+        <a:solidFill>
+          <a:schemeClr val="tx1">
+            <a:lumMod val="50000"/>
+            <a:lumOff val="50000"/>
+          </a:schemeClr>
+        </a:solidFill>
+        <a:round/>
+      </a:ln>
+    </cs:spPr>
+  </cs:hiLoLine>
+  <cs:leaderLine>
+    <cs:lnRef idx="0"/>
+    <cs:fillRef idx="0"/>
+    <cs:effectRef idx="0"/>
+    <cs:fontRef idx="minor">
+      <a:schemeClr val="tx1"/>
+    </cs:fontRef>
+    <cs:spPr>
+      <a:ln w="9525" cap="flat" cmpd="sng" algn="ctr">
+        <a:solidFill>
+          <a:schemeClr val="tx1">
+            <a:lumMod val="35000"/>
+            <a:lumOff val="65000"/>
+          </a:schemeClr>
+        </a:solidFill>
+        <a:round/>
+      </a:ln>
+    </cs:spPr>
+  </cs:leaderLine>
+  <cs:legend>
+    <cs:lnRef idx="0"/>
+    <cs:fillRef idx="0"/>
+    <cs:effectRef idx="0"/>
+    <cs:fontRef idx="minor">
+      <a:schemeClr val="tx1">
+        <a:lumMod val="65000"/>
+        <a:lumOff val="35000"/>
+      </a:schemeClr>
+    </cs:fontRef>
+    <cs:defRPr sz="900" kern="1200"/>
+  </cs:legend>
+  <cs:plotArea mods="allowNoFillOverride allowNoLineOverride">
+    <cs:lnRef idx="0"/>
+    <cs:fillRef idx="0"/>
+    <cs:effectRef idx="0"/>
+    <cs:fontRef idx="minor">
+      <a:schemeClr val="tx1"/>
+    </cs:fontRef>
+  </cs:plotArea>
+  <cs:plotArea3D mods="allowNoFillOverride allowNoLineOverride">
+    <cs:lnRef idx="0"/>
+    <cs:fillRef idx="0"/>
+    <cs:effectRef idx="0"/>
+    <cs:fontRef idx="minor">
+      <a:schemeClr val="tx1"/>
+    </cs:fontRef>
+  </cs:plotArea3D>
+  <cs:seriesAxis>
+    <cs:lnRef idx="0"/>
+    <cs:fillRef idx="0"/>
+    <cs:effectRef idx="0"/>
+    <cs:fontRef idx="minor">
+      <a:schemeClr val="tx1">
+        <a:lumMod val="65000"/>
+        <a:lumOff val="35000"/>
+      </a:schemeClr>
+    </cs:fontRef>
+    <cs:defRPr sz="900" kern="1200"/>
+  </cs:seriesAxis>
+  <cs:seriesLine>
+    <cs:lnRef idx="0"/>
+    <cs:fillRef idx="0"/>
+    <cs:effectRef idx="0"/>
+    <cs:fontRef idx="minor">
+      <a:schemeClr val="tx1"/>
+    </cs:fontRef>
+    <cs:spPr>
+      <a:ln w="9525" cap="flat" cmpd="sng" algn="ctr">
+        <a:solidFill>
+          <a:schemeClr val="tx1">
+            <a:lumMod val="35000"/>
+            <a:lumOff val="65000"/>
+          </a:schemeClr>
+        </a:solidFill>
+        <a:round/>
+      </a:ln>
+    </cs:spPr>
+  </cs:seriesLine>
+  <cs:title>
+    <cs:lnRef idx="0"/>
+    <cs:fillRef idx="0"/>
+    <cs:effectRef idx="0"/>
+    <cs:fontRef idx="minor">
+      <a:schemeClr val="tx1">
+        <a:lumMod val="65000"/>
+        <a:lumOff val="35000"/>
+      </a:schemeClr>
+    </cs:fontRef>
+    <cs:defRPr sz="1400" b="0" kern="1200" spc="0" baseline="0"/>
+  </cs:title>
+  <cs:trendline>
+    <cs:lnRef idx="0">
+      <cs:styleClr val="auto"/>
+    </cs:lnRef>
+    <cs:fillRef idx="0"/>
+    <cs:effectRef idx="0"/>
+    <cs:fontRef idx="minor">
+      <a:schemeClr val="tx1"/>
+    </cs:fontRef>
+    <cs:spPr>
+      <a:ln w="19050" cap="rnd">
+        <a:solidFill>
+          <a:schemeClr val="phClr"/>
+        </a:solidFill>
+        <a:prstDash val="sysDot"/>
+      </a:ln>
+    </cs:spPr>
+  </cs:trendline>
+  <cs:trendlineLabel>
+    <cs:lnRef idx="0"/>
+    <cs:fillRef idx="0"/>
+    <cs:effectRef idx="0"/>
+    <cs:fontRef idx="minor">
+      <a:schemeClr val="tx1">
+        <a:lumMod val="65000"/>
+        <a:lumOff val="35000"/>
+      </a:schemeClr>
+    </cs:fontRef>
+    <cs:defRPr sz="900" kern="1200"/>
+  </cs:trendlineLabel>
+  <cs:upBar>
+    <cs:lnRef idx="0"/>
+    <cs:fillRef idx="0"/>
+    <cs:effectRef idx="0"/>
+    <cs:fontRef idx="minor">
+      <a:schemeClr val="tx1"/>
+    </cs:fontRef>
+    <cs:spPr>
+      <a:solidFill>
+        <a:schemeClr val="lt1"/>
+      </a:solidFill>
+      <a:ln w="9525" cap="flat" cmpd="sng" algn="ctr">
+        <a:solidFill>
+          <a:schemeClr val="tx1">
+            <a:lumMod val="65000"/>
+            <a:lumOff val="35000"/>
+          </a:schemeClr>
+        </a:solidFill>
+        <a:round/>
+      </a:ln>
+    </cs:spPr>
+  </cs:upBar>
+  <cs:valueAxis>
+    <cs:lnRef idx="0"/>
+    <cs:fillRef idx="0"/>
+    <cs:effectRef idx="0"/>
+    <cs:fontRef idx="minor">
+      <a:schemeClr val="tx1">
+        <a:lumMod val="65000"/>
+        <a:lumOff val="35000"/>
+      </a:schemeClr>
+    </cs:fontRef>
+    <cs:spPr>
+      <a:ln w="9525" cap="flat" cmpd="sng" algn="ctr">
+        <a:solidFill>
+          <a:schemeClr val="tx1">
+            <a:lumMod val="25000"/>
+            <a:lumOff val="75000"/>
+          </a:schemeClr>
+        </a:solidFill>
+        <a:round/>
+      </a:ln>
+    </cs:spPr>
+    <cs:defRPr sz="900" kern="1200"/>
+  </cs:valueAxis>
+  <cs:wall>
+    <cs:lnRef idx="0"/>
+    <cs:fillRef idx="0"/>
+    <cs:effectRef idx="0"/>
+    <cs:fontRef idx="minor">
+      <a:schemeClr val="tx1"/>
+    </cs:fontRef>
+    <cs:spPr>
+      <a:noFill/>
+      <a:ln>
+        <a:noFill/>
+      </a:ln>
+    </cs:spPr>
+  </cs:wall>
+</cs:chartStyle>
 </file>
 
 <file path=word/theme/theme1.xml><?xml version="1.0" encoding="utf-8"?>

</xml_diff>